<commit_message>
Atualização geral de arquivos de pesquisa[Concflito]
Atualização do arquivos de pesquisa de devido a um conflito por eu não
ter subido o arquivo de pesquisa da aula 5.
</commit_message>
<xml_diff>
--- a/Aula05/Pesquisa.docx
+++ b/Aula05/Pesquisa.docx
@@ -388,6 +388,8 @@
         </w:rPr>
         <w:t xml:space="preserve">   </w:t>
       </w:r>
+      <w:bookmarkStart w:id="0" w:name="_GoBack"/>
+      <w:bookmarkEnd w:id="0"/>
     </w:p>
     <w:p>
       <w:pPr>
@@ -620,7 +622,7 @@
           <w:szCs w:val="32"/>
           <w:lang w:eastAsia="en-US"/>
         </w:rPr>
-        <w:t>07</w:t>
+        <w:t>0</w:t>
       </w:r>
       <w:r>
         <w:rPr>
@@ -631,9 +633,8 @@
           <w:szCs w:val="32"/>
           <w:lang w:eastAsia="en-US"/>
         </w:rPr>
-        <w:t>/</w:t>
-      </w:r>
-      <w:proofErr w:type="gramStart"/>
+        <w:t>6</w:t>
+      </w:r>
       <w:r>
         <w:rPr>
           <w:rFonts w:asciiTheme="minorHAnsi" w:eastAsia="MS Mincho" w:hAnsiTheme="minorHAnsi" w:cstheme="minorHAnsi"/>
@@ -643,9 +644,8 @@
           <w:szCs w:val="32"/>
           <w:lang w:eastAsia="en-US"/>
         </w:rPr>
-        <w:t>Abril</w:t>
-      </w:r>
-      <w:proofErr w:type="gramEnd"/>
+        <w:t>/</w:t>
+      </w:r>
       <w:r>
         <w:rPr>
           <w:rFonts w:asciiTheme="minorHAnsi" w:eastAsia="MS Mincho" w:hAnsiTheme="minorHAnsi" w:cstheme="minorHAnsi"/>
@@ -655,7 +655,7 @@
           <w:szCs w:val="32"/>
           <w:lang w:eastAsia="en-US"/>
         </w:rPr>
-        <w:t>/201</w:t>
+        <w:t>Abril</w:t>
       </w:r>
       <w:r>
         <w:rPr>
@@ -666,6 +666,17 @@
           <w:szCs w:val="32"/>
           <w:lang w:eastAsia="en-US"/>
         </w:rPr>
+        <w:t>/201</w:t>
+      </w:r>
+      <w:r>
+        <w:rPr>
+          <w:rFonts w:asciiTheme="minorHAnsi" w:eastAsia="MS Mincho" w:hAnsiTheme="minorHAnsi" w:cstheme="minorHAnsi"/>
+          <w:b/>
+          <w:smallCaps/>
+          <w:sz w:val="32"/>
+          <w:szCs w:val="32"/>
+          <w:lang w:eastAsia="en-US"/>
+        </w:rPr>
         <w:t>6</w:t>
       </w:r>
     </w:p>
@@ -841,13 +852,12 @@
           <w:i/>
           <w:sz w:val="28"/>
           <w:u w:val="single"/>
-          <w:lang w:val="en-US"/>
-        </w:rPr>
-      </w:pPr>
-      <w:r>
-        <w:rPr>
-          <w:rFonts w:asciiTheme="minorHAnsi" w:hAnsiTheme="minorHAnsi"/>
-          <w:lang w:val="en-US" w:eastAsia="en-US"/>
+        </w:rPr>
+      </w:pPr>
+      <w:r>
+        <w:rPr>
+          <w:rFonts w:asciiTheme="minorHAnsi" w:hAnsiTheme="minorHAnsi"/>
+          <w:lang w:eastAsia="en-US"/>
         </w:rPr>
         <w:t xml:space="preserve"> </w:t>
       </w:r>
@@ -857,7 +867,6 @@
           <w:i/>
           <w:sz w:val="28"/>
           <w:u w:val="single"/>
-          <w:lang w:val="en-US"/>
         </w:rPr>
         <w:t>1.</w:t>
       </w:r>
@@ -867,7 +876,6 @@
           <w:i/>
           <w:sz w:val="28"/>
           <w:u w:val="single"/>
-          <w:lang w:val="en-US"/>
         </w:rPr>
         <w:t>2</w:t>
       </w:r>
@@ -877,7 +885,6 @@
           <w:i/>
           <w:sz w:val="28"/>
           <w:u w:val="single"/>
-          <w:lang w:val="en-US"/>
         </w:rPr>
         <w:t xml:space="preserve"> </w:t>
       </w:r>
@@ -887,10 +894,80 @@
           <w:i/>
           <w:sz w:val="28"/>
           <w:u w:val="single"/>
-          <w:lang w:val="en-US"/>
-        </w:rPr>
-        <w:t>Valor Pull up/ Pull down</w:t>
-      </w:r>
+        </w:rPr>
+        <w:t xml:space="preserve">Valor </w:t>
+      </w:r>
+      <w:proofErr w:type="spellStart"/>
+      <w:r>
+        <w:rPr>
+          <w:rFonts w:asciiTheme="minorHAnsi" w:hAnsiTheme="minorHAnsi" w:cstheme="minorHAnsi"/>
+          <w:i/>
+          <w:sz w:val="28"/>
+          <w:u w:val="single"/>
+        </w:rPr>
+        <w:t>Pull</w:t>
+      </w:r>
+      <w:proofErr w:type="spellEnd"/>
+      <w:r>
+        <w:rPr>
+          <w:rFonts w:asciiTheme="minorHAnsi" w:hAnsiTheme="minorHAnsi" w:cstheme="minorHAnsi"/>
+          <w:i/>
+          <w:sz w:val="28"/>
+          <w:u w:val="single"/>
+        </w:rPr>
+        <w:t xml:space="preserve"> </w:t>
+      </w:r>
+      <w:proofErr w:type="spellStart"/>
+      <w:r>
+        <w:rPr>
+          <w:rFonts w:asciiTheme="minorHAnsi" w:hAnsiTheme="minorHAnsi" w:cstheme="minorHAnsi"/>
+          <w:i/>
+          <w:sz w:val="28"/>
+          <w:u w:val="single"/>
+        </w:rPr>
+        <w:t>up</w:t>
+      </w:r>
+      <w:proofErr w:type="spellEnd"/>
+      <w:r>
+        <w:rPr>
+          <w:rFonts w:asciiTheme="minorHAnsi" w:hAnsiTheme="minorHAnsi" w:cstheme="minorHAnsi"/>
+          <w:i/>
+          <w:sz w:val="28"/>
+          <w:u w:val="single"/>
+        </w:rPr>
+        <w:t xml:space="preserve">/ </w:t>
+      </w:r>
+      <w:proofErr w:type="spellStart"/>
+      <w:r>
+        <w:rPr>
+          <w:rFonts w:asciiTheme="minorHAnsi" w:hAnsiTheme="minorHAnsi" w:cstheme="minorHAnsi"/>
+          <w:i/>
+          <w:sz w:val="28"/>
+          <w:u w:val="single"/>
+        </w:rPr>
+        <w:t>Pull</w:t>
+      </w:r>
+      <w:proofErr w:type="spellEnd"/>
+      <w:r>
+        <w:rPr>
+          <w:rFonts w:asciiTheme="minorHAnsi" w:hAnsiTheme="minorHAnsi" w:cstheme="minorHAnsi"/>
+          <w:i/>
+          <w:sz w:val="28"/>
+          <w:u w:val="single"/>
+        </w:rPr>
+        <w:t xml:space="preserve"> </w:t>
+      </w:r>
+      <w:proofErr w:type="spellStart"/>
+      <w:r>
+        <w:rPr>
+          <w:rFonts w:asciiTheme="minorHAnsi" w:hAnsiTheme="minorHAnsi" w:cstheme="minorHAnsi"/>
+          <w:i/>
+          <w:sz w:val="28"/>
+          <w:u w:val="single"/>
+        </w:rPr>
+        <w:t>down</w:t>
+      </w:r>
+      <w:proofErr w:type="spellEnd"/>
     </w:p>
     <w:p>
       <w:pPr>
@@ -941,6 +1018,36 @@
     </w:p>
     <w:p>
       <w:pPr>
+        <w:ind w:firstLine="720"/>
+        <w:jc w:val="center"/>
+        <w:rPr>
+          <w:rFonts w:asciiTheme="minorHAnsi" w:hAnsiTheme="minorHAnsi" w:cstheme="minorHAnsi"/>
+          <w:i/>
+          <w:sz w:val="28"/>
+          <w:u w:val="single"/>
+        </w:rPr>
+      </w:pPr>
+      <w:r>
+        <w:rPr>
+          <w:rFonts w:asciiTheme="minorHAnsi" w:hAnsiTheme="minorHAnsi" w:cstheme="minorHAnsi"/>
+          <w:i/>
+          <w:sz w:val="28"/>
+          <w:u w:val="single"/>
+        </w:rPr>
+        <w:t xml:space="preserve">1.2 Valor </w:t>
+      </w:r>
+      <w:r>
+        <w:rPr>
+          <w:rFonts w:asciiTheme="minorHAnsi" w:hAnsiTheme="minorHAnsi" w:cstheme="minorHAnsi"/>
+          <w:i/>
+          <w:sz w:val="28"/>
+          <w:u w:val="single"/>
+        </w:rPr>
+        <w:t>Lido</w:t>
+      </w:r>
+    </w:p>
+    <w:p>
+      <w:pPr>
         <w:pStyle w:val="SemEspaamento"/>
         <w:jc w:val="both"/>
         <w:rPr>
@@ -948,6 +1055,194 @@
           <w:lang w:eastAsia="en-US"/>
         </w:rPr>
       </w:pPr>
+      <w:r>
+        <w:rPr>
+          <w:rFonts w:asciiTheme="minorHAnsi" w:hAnsiTheme="minorHAnsi"/>
+          <w:lang w:eastAsia="en-US"/>
+        </w:rPr>
+        <w:t>Quando o botão estiver pressionado será imposto um curto em seus terminais portanto o Sinal DGND constará no pino PB3</w:t>
+      </w:r>
+      <w:r>
+        <w:rPr>
+          <w:rFonts w:asciiTheme="minorHAnsi" w:hAnsiTheme="minorHAnsi"/>
+          <w:lang w:eastAsia="en-US"/>
+        </w:rPr>
+        <w:t>.</w:t>
+      </w:r>
+      <w:r>
+        <w:rPr>
+          <w:rFonts w:asciiTheme="minorHAnsi" w:hAnsiTheme="minorHAnsi"/>
+          <w:lang w:eastAsia="en-US"/>
+        </w:rPr>
+        <w:t xml:space="preserve"> Já quando o botão for solto haverá alta impedância (Isolação do ar entre os contatos) de valor desconhecido, portanto caso não haja um resistor de </w:t>
+      </w:r>
+      <w:proofErr w:type="spellStart"/>
+      <w:r>
+        <w:rPr>
+          <w:rFonts w:asciiTheme="minorHAnsi" w:hAnsiTheme="minorHAnsi"/>
+          <w:lang w:eastAsia="en-US"/>
+        </w:rPr>
+        <w:t>Pull</w:t>
+      </w:r>
+      <w:proofErr w:type="spellEnd"/>
+      <w:r>
+        <w:rPr>
+          <w:rFonts w:asciiTheme="minorHAnsi" w:hAnsiTheme="minorHAnsi"/>
+          <w:lang w:eastAsia="en-US"/>
+        </w:rPr>
+        <w:t xml:space="preserve"> </w:t>
+      </w:r>
+      <w:proofErr w:type="spellStart"/>
+      <w:r>
+        <w:rPr>
+          <w:rFonts w:asciiTheme="minorHAnsi" w:hAnsiTheme="minorHAnsi"/>
+          <w:lang w:eastAsia="en-US"/>
+        </w:rPr>
+        <w:t>up</w:t>
+      </w:r>
+      <w:proofErr w:type="spellEnd"/>
+      <w:r>
+        <w:rPr>
+          <w:rFonts w:asciiTheme="minorHAnsi" w:hAnsiTheme="minorHAnsi"/>
+          <w:lang w:eastAsia="en-US"/>
+        </w:rPr>
+        <w:t xml:space="preserve"> ou </w:t>
+      </w:r>
+      <w:proofErr w:type="spellStart"/>
+      <w:r>
+        <w:rPr>
+          <w:rFonts w:asciiTheme="minorHAnsi" w:hAnsiTheme="minorHAnsi"/>
+          <w:lang w:eastAsia="en-US"/>
+        </w:rPr>
+        <w:t>Pull</w:t>
+      </w:r>
+      <w:proofErr w:type="spellEnd"/>
+      <w:r>
+        <w:rPr>
+          <w:rFonts w:asciiTheme="minorHAnsi" w:hAnsiTheme="minorHAnsi"/>
+          <w:lang w:eastAsia="en-US"/>
+        </w:rPr>
+        <w:t xml:space="preserve"> </w:t>
+      </w:r>
+      <w:proofErr w:type="spellStart"/>
+      <w:r>
+        <w:rPr>
+          <w:rFonts w:asciiTheme="minorHAnsi" w:hAnsiTheme="minorHAnsi"/>
+          <w:lang w:eastAsia="en-US"/>
+        </w:rPr>
+        <w:t>down</w:t>
+      </w:r>
+      <w:proofErr w:type="spellEnd"/>
+      <w:r>
+        <w:rPr>
+          <w:rFonts w:asciiTheme="minorHAnsi" w:hAnsiTheme="minorHAnsi"/>
+          <w:lang w:eastAsia="en-US"/>
+        </w:rPr>
+        <w:t xml:space="preserve"> nada pode afirmar sobre o valor do pino. Esse fato é interessante para aplicações que precisam de valores aleatórios como a função </w:t>
+      </w:r>
+      <w:proofErr w:type="spellStart"/>
+      <w:proofErr w:type="gramStart"/>
+      <w:r>
+        <w:rPr>
+          <w:rFonts w:asciiTheme="minorHAnsi" w:hAnsiTheme="minorHAnsi"/>
+          <w:lang w:eastAsia="en-US"/>
+        </w:rPr>
+        <w:t>Random</w:t>
+      </w:r>
+      <w:proofErr w:type="spellEnd"/>
+      <w:r>
+        <w:rPr>
+          <w:rFonts w:asciiTheme="minorHAnsi" w:hAnsiTheme="minorHAnsi"/>
+          <w:lang w:eastAsia="en-US"/>
+        </w:rPr>
+        <w:t>(</w:t>
+      </w:r>
+      <w:proofErr w:type="gramEnd"/>
+      <w:r>
+        <w:rPr>
+          <w:rFonts w:asciiTheme="minorHAnsi" w:hAnsiTheme="minorHAnsi"/>
+          <w:lang w:eastAsia="en-US"/>
+        </w:rPr>
+        <w:t>) onde o valor lido pelo AD em um pino aberto seria o “</w:t>
+      </w:r>
+      <w:proofErr w:type="spellStart"/>
+      <w:r>
+        <w:rPr>
+          <w:rFonts w:asciiTheme="minorHAnsi" w:hAnsiTheme="minorHAnsi"/>
+          <w:lang w:eastAsia="en-US"/>
+        </w:rPr>
+        <w:t>seed</w:t>
+      </w:r>
+      <w:proofErr w:type="spellEnd"/>
+      <w:r>
+        <w:rPr>
+          <w:rFonts w:asciiTheme="minorHAnsi" w:hAnsiTheme="minorHAnsi"/>
+          <w:lang w:eastAsia="en-US"/>
+        </w:rPr>
+        <w:t xml:space="preserve">” da função </w:t>
+      </w:r>
+      <w:proofErr w:type="spellStart"/>
+      <w:r>
+        <w:rPr>
+          <w:rFonts w:asciiTheme="minorHAnsi" w:hAnsiTheme="minorHAnsi"/>
+          <w:lang w:eastAsia="en-US"/>
+        </w:rPr>
+        <w:t>random</w:t>
+      </w:r>
+      <w:proofErr w:type="spellEnd"/>
+      <w:r>
+        <w:rPr>
+          <w:rFonts w:asciiTheme="minorHAnsi" w:hAnsiTheme="minorHAnsi"/>
+          <w:lang w:eastAsia="en-US"/>
+        </w:rPr>
+        <w:t>().</w:t>
+      </w:r>
+    </w:p>
+    <w:p>
+      <w:pPr>
+        <w:pStyle w:val="SemEspaamento"/>
+        <w:jc w:val="both"/>
+        <w:rPr>
+          <w:rFonts w:asciiTheme="minorHAnsi" w:hAnsiTheme="minorHAnsi"/>
+          <w:lang w:eastAsia="en-US"/>
+        </w:rPr>
+      </w:pPr>
+    </w:p>
+    <w:p>
+      <w:pPr>
+        <w:pStyle w:val="SemEspaamento"/>
+        <w:jc w:val="both"/>
+        <w:rPr>
+          <w:rFonts w:asciiTheme="minorHAnsi" w:hAnsiTheme="minorHAnsi"/>
+          <w:lang w:eastAsia="en-US"/>
+        </w:rPr>
+      </w:pPr>
+      <w:r>
+        <w:rPr>
+          <w:rFonts w:asciiTheme="minorHAnsi" w:hAnsiTheme="minorHAnsi"/>
+          <w:lang w:eastAsia="en-US"/>
+        </w:rPr>
+        <w:t xml:space="preserve">  </w:t>
+      </w:r>
+    </w:p>
+    <w:p>
+      <w:pPr>
+        <w:pStyle w:val="SemEspaamento"/>
+        <w:rPr>
+          <w:rFonts w:asciiTheme="minorHAnsi" w:hAnsiTheme="minorHAnsi"/>
+          <w:lang w:eastAsia="en-US"/>
+        </w:rPr>
+      </w:pPr>
+    </w:p>
+    <w:p>
+      <w:pPr>
+        <w:pStyle w:val="SemEspaamento"/>
+        <w:jc w:val="both"/>
+        <w:rPr>
+          <w:rFonts w:asciiTheme="minorHAnsi" w:hAnsiTheme="minorHAnsi"/>
+          <w:lang w:eastAsia="en-US"/>
+        </w:rPr>
+      </w:pPr>
     </w:p>
     <w:p>
       <w:pPr>
@@ -978,6 +1273,7 @@
         </w:rPr>
         <w:t xml:space="preserve"> </w:t>
       </w:r>
+      <w:proofErr w:type="gramStart"/>
       <w:r>
         <w:rPr>
           <w:rFonts w:asciiTheme="minorHAnsi" w:hAnsiTheme="minorHAnsi" w:cstheme="minorHAnsi"/>
@@ -985,8 +1281,18 @@
           <w:sz w:val="40"/>
           <w:u w:val="single"/>
         </w:rPr>
-        <w:t>2 PIO</w:t>
-      </w:r>
+        <w:t xml:space="preserve">2 </w:t>
+      </w:r>
+      <w:r>
+        <w:rPr>
+          <w:rFonts w:asciiTheme="minorHAnsi" w:hAnsiTheme="minorHAnsi" w:cstheme="minorHAnsi"/>
+          <w:i/>
+          <w:sz w:val="40"/>
+          <w:u w:val="single"/>
+        </w:rPr>
+        <w:t>Programação</w:t>
+      </w:r>
+      <w:proofErr w:type="gramEnd"/>
     </w:p>
     <w:p>
       <w:pPr>
@@ -1010,6 +1316,7 @@
           <w:u w:val="single"/>
         </w:rPr>
       </w:pPr>
+      <w:proofErr w:type="gramStart"/>
       <w:r>
         <w:rPr>
           <w:rFonts w:asciiTheme="minorHAnsi" w:hAnsiTheme="minorHAnsi" w:cstheme="minorHAnsi"/>
@@ -1035,8 +1342,9 @@
           <w:sz w:val="28"/>
           <w:u w:val="single"/>
         </w:rPr>
-        <w:t>Multiplexação de a</w:t>
-      </w:r>
+        <w:t>Botão</w:t>
+      </w:r>
+      <w:proofErr w:type="gramEnd"/>
       <w:r>
         <w:rPr>
           <w:rFonts w:asciiTheme="minorHAnsi" w:hAnsiTheme="minorHAnsi" w:cstheme="minorHAnsi"/>
@@ -1044,19 +1352,8 @@
           <w:sz w:val="28"/>
           <w:u w:val="single"/>
         </w:rPr>
-        <w:t xml:space="preserve">lguns pinos </w:t>
-      </w:r>
-      <w:proofErr w:type="spellStart"/>
-      <w:r>
-        <w:rPr>
-          <w:rFonts w:asciiTheme="minorHAnsi" w:hAnsiTheme="minorHAnsi" w:cstheme="minorHAnsi"/>
-          <w:i/>
-          <w:sz w:val="28"/>
-          <w:u w:val="single"/>
-        </w:rPr>
-        <w:t>uC</w:t>
-      </w:r>
-      <w:proofErr w:type="spellEnd"/>
+        <w:t xml:space="preserve"> como saída</w:t>
+      </w:r>
     </w:p>
     <w:p>
       <w:pPr>
@@ -1072,21 +1369,21 @@
           <w:rFonts w:asciiTheme="minorHAnsi" w:hAnsiTheme="minorHAnsi"/>
           <w:lang w:eastAsia="en-US"/>
         </w:rPr>
-        <w:t>PA</w:t>
-      </w:r>
-      <w:r>
-        <w:rPr>
-          <w:rFonts w:asciiTheme="minorHAnsi" w:hAnsiTheme="minorHAnsi"/>
-          <w:lang w:eastAsia="en-US"/>
-        </w:rPr>
-        <w:t>1:</w:t>
-      </w:r>
-      <w:r>
-        <w:rPr>
-          <w:rFonts w:asciiTheme="minorHAnsi" w:hAnsiTheme="minorHAnsi"/>
-          <w:lang w:eastAsia="en-US"/>
-        </w:rPr>
-        <w:t xml:space="preserve">  PWMH1, TIOB0, A18 e WKUP1.</w:t>
+        <w:t>Para realizar a leitura de algum sinal externo devemos desligar o buffer se saída do pino</w:t>
+      </w:r>
+      <w:r>
+        <w:rPr>
+          <w:rFonts w:asciiTheme="minorHAnsi" w:hAnsiTheme="minorHAnsi"/>
+          <w:lang w:eastAsia="en-US"/>
+        </w:rPr>
+        <w:t>.</w:t>
+      </w:r>
+      <w:r>
+        <w:rPr>
+          <w:rFonts w:asciiTheme="minorHAnsi" w:hAnsiTheme="minorHAnsi"/>
+          <w:lang w:eastAsia="en-US"/>
+        </w:rPr>
+        <w:t xml:space="preserve"> Se não o sinal imposto seria o de saída e não o sinal externo. Caso isso ocorra haveria um curto circuito caso o botão estivesse pressionado e houvesse sinal alto na saída do pino.</w:t>
       </w:r>
     </w:p>
     <w:p>
@@ -1095,15 +1392,67 @@
         <w:jc w:val="both"/>
         <w:rPr>
           <w:rFonts w:asciiTheme="minorHAnsi" w:hAnsiTheme="minorHAnsi"/>
-          <w:lang w:val="en-US" w:eastAsia="en-US"/>
-        </w:rPr>
-      </w:pPr>
-      <w:r>
-        <w:rPr>
-          <w:rFonts w:asciiTheme="minorHAnsi" w:hAnsiTheme="minorHAnsi"/>
-          <w:lang w:val="en-US" w:eastAsia="en-US"/>
-        </w:rPr>
-        <w:t>PB3: UTXD1, PCK2 e AD7.</w:t>
+          <w:lang w:eastAsia="en-US"/>
+        </w:rPr>
+      </w:pPr>
+    </w:p>
+    <w:p>
+      <w:pPr>
+        <w:ind w:firstLine="720"/>
+        <w:jc w:val="center"/>
+        <w:rPr>
+          <w:rFonts w:asciiTheme="minorHAnsi" w:hAnsiTheme="minorHAnsi" w:cstheme="minorHAnsi"/>
+          <w:i/>
+          <w:sz w:val="28"/>
+          <w:u w:val="single"/>
+        </w:rPr>
+      </w:pPr>
+      <w:r>
+        <w:rPr>
+          <w:rFonts w:asciiTheme="minorHAnsi" w:hAnsiTheme="minorHAnsi" w:cstheme="minorHAnsi"/>
+          <w:i/>
+          <w:sz w:val="28"/>
+          <w:u w:val="single"/>
+        </w:rPr>
+        <w:t>2</w:t>
+      </w:r>
+      <w:r>
+        <w:rPr>
+          <w:rFonts w:asciiTheme="minorHAnsi" w:hAnsiTheme="minorHAnsi" w:cstheme="minorHAnsi"/>
+          <w:i/>
+          <w:sz w:val="28"/>
+          <w:u w:val="single"/>
+        </w:rPr>
+        <w:t>.2</w:t>
+      </w:r>
+      <w:r>
+        <w:rPr>
+          <w:rFonts w:asciiTheme="minorHAnsi" w:hAnsiTheme="minorHAnsi" w:cstheme="minorHAnsi"/>
+          <w:i/>
+          <w:sz w:val="28"/>
+          <w:u w:val="single"/>
+        </w:rPr>
+        <w:t xml:space="preserve"> </w:t>
+      </w:r>
+      <w:proofErr w:type="spellStart"/>
+      <w:r>
+        <w:rPr>
+          <w:rFonts w:asciiTheme="minorHAnsi" w:hAnsiTheme="minorHAnsi" w:cstheme="minorHAnsi"/>
+          <w:i/>
+          <w:sz w:val="28"/>
+          <w:u w:val="single"/>
+        </w:rPr>
+        <w:t>While</w:t>
+      </w:r>
+      <w:proofErr w:type="spellEnd"/>
+      <w:r>
+        <w:rPr>
+          <w:rFonts w:asciiTheme="minorHAnsi" w:hAnsiTheme="minorHAnsi" w:cstheme="minorHAnsi"/>
+          <w:i/>
+          <w:sz w:val="28"/>
+          <w:u w:val="single"/>
+        </w:rPr>
+        <w:t>(1)</w:t>
       </w:r>
     </w:p>
     <w:p>
@@ -1120,21 +1469,79 @@
           <w:rFonts w:asciiTheme="minorHAnsi" w:hAnsiTheme="minorHAnsi"/>
           <w:lang w:eastAsia="en-US"/>
         </w:rPr>
-        <w:t>PB1</w:t>
-      </w:r>
-      <w:r>
-        <w:rPr>
-          <w:rFonts w:asciiTheme="minorHAnsi" w:hAnsiTheme="minorHAnsi"/>
-          <w:lang w:eastAsia="en-US"/>
-        </w:rPr>
-        <w:t>2:</w:t>
-      </w:r>
-      <w:r>
-        <w:rPr>
-          <w:rFonts w:asciiTheme="minorHAnsi" w:hAnsiTheme="minorHAnsi"/>
-          <w:lang w:eastAsia="en-US"/>
-        </w:rPr>
-        <w:t xml:space="preserve"> PWML1 e ERASE.</w:t>
+        <w:t>Habilitar interrupções de mudança de estado no pino. No circuito do KIT SAM4S-EK2, com o botão solto exi</w:t>
+      </w:r>
+      <w:r>
+        <w:rPr>
+          <w:rFonts w:asciiTheme="minorHAnsi" w:hAnsiTheme="minorHAnsi"/>
+          <w:lang w:eastAsia="en-US"/>
+        </w:rPr>
+        <w:t>s</w:t>
+      </w:r>
+      <w:r>
+        <w:rPr>
+          <w:rFonts w:asciiTheme="minorHAnsi" w:hAnsiTheme="minorHAnsi"/>
+          <w:lang w:eastAsia="en-US"/>
+        </w:rPr>
+        <w:t>te s</w:t>
+      </w:r>
+      <w:r>
+        <w:rPr>
+          <w:rFonts w:asciiTheme="minorHAnsi" w:hAnsiTheme="minorHAnsi"/>
+          <w:lang w:eastAsia="en-US"/>
+        </w:rPr>
+        <w:t>i</w:t>
+      </w:r>
+      <w:r>
+        <w:rPr>
+          <w:rFonts w:asciiTheme="minorHAnsi" w:hAnsiTheme="minorHAnsi"/>
+          <w:lang w:eastAsia="en-US"/>
+        </w:rPr>
+        <w:t xml:space="preserve">nal alto imposto pelo resistor de </w:t>
+      </w:r>
+      <w:proofErr w:type="spellStart"/>
+      <w:r>
+        <w:rPr>
+          <w:rFonts w:asciiTheme="minorHAnsi" w:hAnsiTheme="minorHAnsi"/>
+          <w:lang w:eastAsia="en-US"/>
+        </w:rPr>
+        <w:t>Pullup</w:t>
+      </w:r>
+      <w:proofErr w:type="spellEnd"/>
+      <w:r>
+        <w:rPr>
+          <w:rFonts w:asciiTheme="minorHAnsi" w:hAnsiTheme="minorHAnsi"/>
+          <w:lang w:eastAsia="en-US"/>
+        </w:rPr>
+        <w:t xml:space="preserve">, </w:t>
+      </w:r>
+      <w:r>
+        <w:rPr>
+          <w:rFonts w:asciiTheme="minorHAnsi" w:hAnsiTheme="minorHAnsi"/>
+          <w:lang w:eastAsia="en-US"/>
+        </w:rPr>
+        <w:t>caso o botão fosse pressionado ser</w:t>
+      </w:r>
+      <w:r>
+        <w:rPr>
+          <w:rFonts w:asciiTheme="minorHAnsi" w:hAnsiTheme="minorHAnsi"/>
+          <w:lang w:eastAsia="en-US"/>
+        </w:rPr>
+        <w:t>ia</w:t>
+      </w:r>
+      <w:r>
+        <w:rPr>
+          <w:rFonts w:asciiTheme="minorHAnsi" w:hAnsiTheme="minorHAnsi"/>
+          <w:lang w:eastAsia="en-US"/>
+        </w:rPr>
+        <w:t xml:space="preserve"> imposto sinal baixo que</w:t>
+      </w:r>
+      <w:r>
+        <w:rPr>
+          <w:rFonts w:asciiTheme="minorHAnsi" w:hAnsiTheme="minorHAnsi"/>
+          <w:lang w:eastAsia="en-US"/>
+        </w:rPr>
+        <w:t xml:space="preserve"> ocasionaria mudança de estado que causaria uma interrupção. Esta por sua vez desviaria o código para o tratamento</w:t>
       </w:r>
       <w:r>
         <w:rPr>
@@ -1142,6 +1549,13 @@
           <w:lang w:eastAsia="en-US"/>
         </w:rPr>
         <w:t xml:space="preserve"> </w:t>
+      </w:r>
+      <w:r>
+        <w:rPr>
+          <w:rFonts w:asciiTheme="minorHAnsi" w:hAnsiTheme="minorHAnsi"/>
+          <w:lang w:eastAsia="en-US"/>
+        </w:rPr>
+        <w:t>desejado.</w:t>
       </w:r>
     </w:p>
     <w:p>
@@ -1149,161 +1563,18 @@
         <w:pStyle w:val="SemEspaamento"/>
         <w:jc w:val="both"/>
         <w:rPr>
-          <w:rFonts w:asciiTheme="minorHAnsi" w:hAnsiTheme="minorHAnsi"/>
-          <w:lang w:eastAsia="en-US"/>
-        </w:rPr>
-      </w:pPr>
-      <w:r>
-        <w:rPr>
-          <w:rFonts w:asciiTheme="minorHAnsi" w:hAnsiTheme="minorHAnsi"/>
-          <w:lang w:eastAsia="en-US"/>
-        </w:rPr>
-        <w:t>PC1</w:t>
-      </w:r>
-      <w:r>
-        <w:rPr>
-          <w:rFonts w:asciiTheme="minorHAnsi" w:hAnsiTheme="minorHAnsi"/>
-          <w:lang w:eastAsia="en-US"/>
-        </w:rPr>
-        <w:t>2:</w:t>
-      </w:r>
-      <w:r>
-        <w:rPr>
-          <w:rFonts w:asciiTheme="minorHAnsi" w:hAnsiTheme="minorHAnsi"/>
-          <w:lang w:eastAsia="en-US"/>
-        </w:rPr>
-        <w:t xml:space="preserve"> NCS3 e AD12</w:t>
-      </w:r>
-      <w:r>
-        <w:rPr>
-          <w:rFonts w:asciiTheme="minorHAnsi" w:hAnsiTheme="minorHAnsi"/>
-          <w:lang w:eastAsia="en-US"/>
-        </w:rPr>
-        <w:t>.</w:t>
-      </w:r>
+          <w:noProof/>
+        </w:rPr>
+      </w:pPr>
     </w:p>
     <w:p>
       <w:pPr>
         <w:pStyle w:val="SemEspaamento"/>
         <w:jc w:val="both"/>
         <w:rPr>
-          <w:rFonts w:asciiTheme="minorHAnsi" w:hAnsiTheme="minorHAnsi"/>
-          <w:lang w:eastAsia="en-US"/>
-        </w:rPr>
-      </w:pPr>
-      <w:r>
-        <w:rPr>
-          <w:rFonts w:asciiTheme="minorHAnsi" w:hAnsiTheme="minorHAnsi"/>
-          <w:lang w:eastAsia="en-US"/>
-        </w:rPr>
-        <w:t>PC20</w:t>
-      </w:r>
-      <w:r>
-        <w:rPr>
-          <w:rFonts w:asciiTheme="minorHAnsi" w:hAnsiTheme="minorHAnsi"/>
-          <w:lang w:eastAsia="en-US"/>
-        </w:rPr>
-        <w:t>: A2 e PWMH2.</w:t>
-      </w:r>
-    </w:p>
-    <w:p>
-      <w:pPr>
-        <w:pStyle w:val="SemEspaamento"/>
-        <w:jc w:val="both"/>
-        <w:rPr>
-          <w:rFonts w:asciiTheme="minorHAnsi" w:hAnsiTheme="minorHAnsi"/>
-          <w:lang w:eastAsia="en-US"/>
-        </w:rPr>
-      </w:pPr>
-    </w:p>
-    <w:p>
-      <w:pPr>
-        <w:ind w:firstLine="720"/>
-        <w:jc w:val="center"/>
-        <w:rPr>
-          <w:rFonts w:asciiTheme="minorHAnsi" w:hAnsiTheme="minorHAnsi" w:cstheme="minorHAnsi"/>
-          <w:i/>
-          <w:sz w:val="28"/>
-          <w:u w:val="single"/>
-        </w:rPr>
-      </w:pPr>
-      <w:r>
-        <w:rPr>
-          <w:rFonts w:asciiTheme="minorHAnsi" w:hAnsiTheme="minorHAnsi" w:cstheme="minorHAnsi"/>
-          <w:i/>
-          <w:sz w:val="28"/>
-          <w:u w:val="single"/>
-        </w:rPr>
-        <w:t>2</w:t>
-      </w:r>
-      <w:r>
-        <w:rPr>
-          <w:rFonts w:asciiTheme="minorHAnsi" w:hAnsiTheme="minorHAnsi" w:cstheme="minorHAnsi"/>
-          <w:i/>
-          <w:sz w:val="28"/>
-          <w:u w:val="single"/>
-        </w:rPr>
-        <w:t>.2</w:t>
-      </w:r>
-      <w:r>
-        <w:rPr>
-          <w:rFonts w:asciiTheme="minorHAnsi" w:hAnsiTheme="minorHAnsi" w:cstheme="minorHAnsi"/>
-          <w:i/>
-          <w:sz w:val="28"/>
-          <w:u w:val="single"/>
-        </w:rPr>
-        <w:t>.0</w:t>
-      </w:r>
-      <w:r>
-        <w:rPr>
-          <w:rFonts w:asciiTheme="minorHAnsi" w:hAnsiTheme="minorHAnsi" w:cstheme="minorHAnsi"/>
-          <w:i/>
-          <w:sz w:val="28"/>
-          <w:u w:val="single"/>
-        </w:rPr>
-        <w:t xml:space="preserve"> </w:t>
-      </w:r>
-      <w:proofErr w:type="spellStart"/>
-      <w:r>
-        <w:rPr>
-          <w:rFonts w:asciiTheme="minorHAnsi" w:hAnsiTheme="minorHAnsi" w:cstheme="minorHAnsi"/>
-          <w:i/>
-          <w:sz w:val="28"/>
-          <w:u w:val="single"/>
-        </w:rPr>
-        <w:t>Debouncing</w:t>
-      </w:r>
-      <w:proofErr w:type="spellEnd"/>
-    </w:p>
-    <w:p>
-      <w:pPr>
-        <w:pStyle w:val="SemEspaamento"/>
-        <w:jc w:val="both"/>
-        <w:rPr>
-          <w:rFonts w:asciiTheme="minorHAnsi" w:hAnsiTheme="minorHAnsi"/>
-          <w:lang w:eastAsia="en-US"/>
-        </w:rPr>
-      </w:pPr>
-    </w:p>
-    <w:p>
-      <w:pPr>
-        <w:pStyle w:val="SemEspaamento"/>
-        <w:jc w:val="both"/>
-        <w:rPr>
           <w:noProof/>
         </w:rPr>
       </w:pPr>
-    </w:p>
-    <w:p>
-      <w:pPr>
-        <w:pStyle w:val="SemEspaamento"/>
-        <w:jc w:val="both"/>
-        <w:rPr>
-          <w:noProof/>
-        </w:rPr>
-      </w:pPr>
-      <w:bookmarkStart w:id="0" w:name="_GoBack"/>
-      <w:bookmarkEnd w:id="0"/>
     </w:p>
     <w:sectPr>
       <w:footerReference w:type="default" r:id="rId9"/>
@@ -1405,7 +1676,7 @@
 
 <file path=word/numbering.xml><?xml version="1.0" encoding="utf-8"?>
 <w:numbering xmlns:wpc="http://schemas.microsoft.com/office/word/2010/wordprocessingCanvas" xmlns:mc="http://schemas.openxmlformats.org/markup-compatibility/2006" xmlns:o="urn:schemas-microsoft-com:office:office" xmlns:r="http://schemas.openxmlformats.org/officeDocument/2006/relationships" xmlns:m="http://schemas.openxmlformats.org/officeDocument/2006/math" xmlns:v="urn:schemas-microsoft-com:vml" xmlns:wp14="http://schemas.microsoft.com/office/word/2010/wordprocessingDrawing" xmlns:wp="http://schemas.openxmlformats.org/drawingml/2006/wordprocessingDrawing" xmlns:w10="urn:schemas-microsoft-com:office:word" xmlns:w="http://schemas.openxmlformats.org/wordprocessingml/2006/main" xmlns:w14="http://schemas.microsoft.com/office/word/2010/wordml" xmlns:w15="http://schemas.microsoft.com/office/word/2012/wordml" xmlns:wpg="http://schemas.microsoft.com/office/word/2010/wordprocessingGroup" xmlns:wpi="http://schemas.microsoft.com/office/word/2010/wordprocessingInk" xmlns:wne="http://schemas.microsoft.com/office/word/2006/wordml" xmlns:wps="http://schemas.microsoft.com/office/word/2010/wordprocessingShape" mc:Ignorable="w14 w15 wp14">
-  <w:abstractNum w:abstractNumId="0" w15:restartNumberingAfterBreak="0">
+  <w:abstractNum w:abstractNumId="0">
     <w:nsid w:val="00346786"/>
     <w:multiLevelType w:val="hybridMultilevel"/>
     <w:tmpl w:val="B322AC58"/>
@@ -1518,7 +1789,7 @@
       </w:rPr>
     </w:lvl>
   </w:abstractNum>
-  <w:abstractNum w:abstractNumId="1" w15:restartNumberingAfterBreak="0">
+  <w:abstractNum w:abstractNumId="1">
     <w:nsid w:val="05703AF5"/>
     <w:multiLevelType w:val="hybridMultilevel"/>
     <w:tmpl w:val="F8AC7364"/>
@@ -1631,7 +1902,7 @@
       </w:rPr>
     </w:lvl>
   </w:abstractNum>
-  <w:abstractNum w:abstractNumId="2" w15:restartNumberingAfterBreak="0">
+  <w:abstractNum w:abstractNumId="2">
     <w:nsid w:val="11273EA2"/>
     <w:multiLevelType w:val="hybridMultilevel"/>
     <w:tmpl w:val="A3B034AA"/>
@@ -1744,7 +2015,7 @@
       </w:pPr>
     </w:lvl>
   </w:abstractNum>
-  <w:abstractNum w:abstractNumId="3" w15:restartNumberingAfterBreak="0">
+  <w:abstractNum w:abstractNumId="3">
     <w:nsid w:val="18907CE7"/>
     <w:multiLevelType w:val="hybridMultilevel"/>
     <w:tmpl w:val="26143102"/>
@@ -1884,7 +2155,7 @@
       </w:rPr>
     </w:lvl>
   </w:abstractNum>
-  <w:abstractNum w:abstractNumId="4" w15:restartNumberingAfterBreak="0">
+  <w:abstractNum w:abstractNumId="4">
     <w:nsid w:val="19A32899"/>
     <w:multiLevelType w:val="hybridMultilevel"/>
     <w:tmpl w:val="6BD68C54"/>
@@ -1997,7 +2268,7 @@
       </w:rPr>
     </w:lvl>
   </w:abstractNum>
-  <w:abstractNum w:abstractNumId="5" w15:restartNumberingAfterBreak="0">
+  <w:abstractNum w:abstractNumId="5">
     <w:nsid w:val="1F0C3B55"/>
     <w:multiLevelType w:val="hybridMultilevel"/>
     <w:tmpl w:val="C8B6696E"/>
@@ -2110,7 +2381,7 @@
       </w:rPr>
     </w:lvl>
   </w:abstractNum>
-  <w:abstractNum w:abstractNumId="6" w15:restartNumberingAfterBreak="0">
+  <w:abstractNum w:abstractNumId="6">
     <w:nsid w:val="2F42243B"/>
     <w:multiLevelType w:val="hybridMultilevel"/>
     <w:tmpl w:val="338CDCEA"/>
@@ -2223,7 +2494,7 @@
       </w:rPr>
     </w:lvl>
   </w:abstractNum>
-  <w:abstractNum w:abstractNumId="7" w15:restartNumberingAfterBreak="0">
+  <w:abstractNum w:abstractNumId="7">
     <w:nsid w:val="4CA34988"/>
     <w:multiLevelType w:val="multilevel"/>
     <w:tmpl w:val="27FEB8CE"/>
@@ -2337,7 +2608,7 @@
       </w:rPr>
     </w:lvl>
   </w:abstractNum>
-  <w:abstractNum w:abstractNumId="8" w15:restartNumberingAfterBreak="0">
+  <w:abstractNum w:abstractNumId="8">
     <w:nsid w:val="508F4119"/>
     <w:multiLevelType w:val="hybridMultilevel"/>
     <w:tmpl w:val="2D36CB88"/>
@@ -2450,7 +2721,7 @@
       </w:rPr>
     </w:lvl>
   </w:abstractNum>
-  <w:abstractNum w:abstractNumId="9" w15:restartNumberingAfterBreak="0">
+  <w:abstractNum w:abstractNumId="9">
     <w:nsid w:val="51892AD5"/>
     <w:multiLevelType w:val="hybridMultilevel"/>
     <w:tmpl w:val="2654F14A"/>
@@ -2539,7 +2810,7 @@
       </w:pPr>
     </w:lvl>
   </w:abstractNum>
-  <w:abstractNum w:abstractNumId="10" w15:restartNumberingAfterBreak="0">
+  <w:abstractNum w:abstractNumId="10">
     <w:nsid w:val="64B65A5E"/>
     <w:multiLevelType w:val="hybridMultilevel"/>
     <w:tmpl w:val="0C1CFDBA"/>
@@ -2630,7 +2901,7 @@
       </w:pPr>
     </w:lvl>
   </w:abstractNum>
-  <w:abstractNum w:abstractNumId="11" w15:restartNumberingAfterBreak="0">
+  <w:abstractNum w:abstractNumId="11">
     <w:nsid w:val="69EB2674"/>
     <w:multiLevelType w:val="hybridMultilevel"/>
     <w:tmpl w:val="DE68B5B2"/>
@@ -2743,7 +3014,7 @@
       </w:rPr>
     </w:lvl>
   </w:abstractNum>
-  <w:abstractNum w:abstractNumId="12" w15:restartNumberingAfterBreak="0">
+  <w:abstractNum w:abstractNumId="12">
     <w:nsid w:val="6E404CA4"/>
     <w:multiLevelType w:val="hybridMultilevel"/>
     <w:tmpl w:val="EEC6CE24"/>
@@ -2856,7 +3127,7 @@
       </w:rPr>
     </w:lvl>
   </w:abstractNum>
-  <w:abstractNum w:abstractNumId="13" w15:restartNumberingAfterBreak="0">
+  <w:abstractNum w:abstractNumId="13">
     <w:nsid w:val="6EC84832"/>
     <w:multiLevelType w:val="hybridMultilevel"/>
     <w:tmpl w:val="B20269E0"/>
@@ -2969,7 +3240,7 @@
       </w:rPr>
     </w:lvl>
   </w:abstractNum>
-  <w:abstractNum w:abstractNumId="14" w15:restartNumberingAfterBreak="0">
+  <w:abstractNum w:abstractNumId="14">
     <w:nsid w:val="71C72B29"/>
     <w:multiLevelType w:val="hybridMultilevel"/>
     <w:tmpl w:val="EC8C63E0"/>
@@ -4115,7 +4386,7 @@
 </file>
 
 <file path=customXml/itemProps1.xml><?xml version="1.0" encoding="utf-8"?>
-<ds:datastoreItem xmlns:ds="http://schemas.openxmlformats.org/officeDocument/2006/customXml" ds:itemID="{696CE861-821B-4D56-BBBD-5BFAEA8C39E9}">
+<ds:datastoreItem xmlns:ds="http://schemas.openxmlformats.org/officeDocument/2006/customXml" ds:itemID="{E67CA6F1-4D4E-4C8D-AEC4-F329528600C0}">
   <ds:schemaRefs>
     <ds:schemaRef ds:uri="http://schemas.openxmlformats.org/officeDocument/2006/bibliography"/>
   </ds:schemaRefs>

</xml_diff>

<commit_message>
Atualização dos arquivos de pesquisa e resolução de conflitos.
</commit_message>
<xml_diff>
--- a/Aula05/Pesquisa.docx
+++ b/Aula05/Pesquisa.docx
@@ -388,8 +388,6 @@
         </w:rPr>
         <w:t xml:space="preserve">   </w:t>
       </w:r>
-      <w:bookmarkStart w:id="0" w:name="_GoBack"/>
-      <w:bookmarkEnd w:id="0"/>
     </w:p>
     <w:p>
       <w:pPr>
@@ -796,70 +794,68 @@
           <w:sz w:val="28"/>
           <w:u w:val="single"/>
         </w:rPr>
-        <w:t xml:space="preserve">Exemplo de Input </w:t>
-      </w:r>
-      <w:proofErr w:type="spellStart"/>
-      <w:r>
+        <w:t>Exemplo de Input DIgital</w:t>
+      </w:r>
+    </w:p>
+    <w:p>
+      <w:pPr>
+        <w:pStyle w:val="SemEspaamento"/>
+        <w:jc w:val="both"/>
+        <w:rPr>
+          <w:rFonts w:asciiTheme="minorHAnsi" w:hAnsiTheme="minorHAnsi"/>
+          <w:lang w:eastAsia="en-US"/>
+        </w:rPr>
+      </w:pPr>
+      <w:r>
+        <w:rPr>
+          <w:rFonts w:asciiTheme="minorHAnsi" w:hAnsiTheme="minorHAnsi"/>
+          <w:lang w:eastAsia="en-US"/>
+        </w:rPr>
+        <w:t xml:space="preserve">Um exemplo de input digital </w:t>
+      </w:r>
+      <w:r>
+        <w:rPr>
+          <w:rFonts w:asciiTheme="minorHAnsi" w:hAnsiTheme="minorHAnsi"/>
+          <w:lang w:eastAsia="en-US"/>
+        </w:rPr>
+        <w:t>são os diversos tipos de comunicação serial, com RS232, RS485, CAN, I21C SPI onde todas essas são digitais. Porém vários outros sinais poderiam ser citados como o sensor de campo magnético (Hall) que pode tanto ser lido como analógico quanto digital dependendo da aplicação.</w:t>
+      </w:r>
+    </w:p>
+    <w:p>
+      <w:pPr>
+        <w:pStyle w:val="SemEspaamento"/>
+        <w:rPr>
+          <w:rFonts w:asciiTheme="minorHAnsi" w:hAnsiTheme="minorHAnsi"/>
+          <w:lang w:eastAsia="en-US"/>
+        </w:rPr>
+      </w:pPr>
+    </w:p>
+    <w:p>
+      <w:pPr>
+        <w:ind w:firstLine="720"/>
+        <w:jc w:val="center"/>
         <w:rPr>
           <w:rFonts w:asciiTheme="minorHAnsi" w:hAnsiTheme="minorHAnsi" w:cstheme="minorHAnsi"/>
           <w:i/>
           <w:sz w:val="28"/>
           <w:u w:val="single"/>
         </w:rPr>
-        <w:t>DIgital</w:t>
-      </w:r>
-      <w:proofErr w:type="spellEnd"/>
-    </w:p>
-    <w:p>
-      <w:pPr>
-        <w:pStyle w:val="SemEspaamento"/>
-        <w:jc w:val="both"/>
+      </w:pPr>
+      <w:r>
         <w:rPr>
           <w:rFonts w:asciiTheme="minorHAnsi" w:hAnsiTheme="minorHAnsi"/>
           <w:lang w:eastAsia="en-US"/>
         </w:rPr>
-      </w:pPr>
-      <w:r>
-        <w:rPr>
-          <w:rFonts w:asciiTheme="minorHAnsi" w:hAnsiTheme="minorHAnsi"/>
-          <w:lang w:eastAsia="en-US"/>
-        </w:rPr>
-        <w:t xml:space="preserve">Um exemplo de input digital </w:t>
-      </w:r>
-      <w:r>
-        <w:rPr>
-          <w:rFonts w:asciiTheme="minorHAnsi" w:hAnsiTheme="minorHAnsi"/>
-          <w:lang w:eastAsia="en-US"/>
-        </w:rPr>
-        <w:t>são os diversos tipos de comunicação serial, com RS232, RS485, CAN, I21C SPI onde todas essas são digitais. Porém vários outros sinais poderiam ser citados como o sensor de campo magnético (Hall) que pode tanto ser lido como analógico quanto digital dependendo da aplicação.</w:t>
-      </w:r>
-    </w:p>
-    <w:p>
-      <w:pPr>
-        <w:pStyle w:val="SemEspaamento"/>
-        <w:rPr>
-          <w:rFonts w:asciiTheme="minorHAnsi" w:hAnsiTheme="minorHAnsi"/>
-          <w:lang w:eastAsia="en-US"/>
-        </w:rPr>
-      </w:pPr>
-    </w:p>
-    <w:p>
-      <w:pPr>
-        <w:ind w:firstLine="720"/>
-        <w:jc w:val="center"/>
+        <w:t xml:space="preserve"> </w:t>
+      </w:r>
+      <w:r>
         <w:rPr>
           <w:rFonts w:asciiTheme="minorHAnsi" w:hAnsiTheme="minorHAnsi" w:cstheme="minorHAnsi"/>
           <w:i/>
           <w:sz w:val="28"/>
           <w:u w:val="single"/>
         </w:rPr>
-      </w:pPr>
-      <w:r>
-        <w:rPr>
-          <w:rFonts w:asciiTheme="minorHAnsi" w:hAnsiTheme="minorHAnsi"/>
-          <w:lang w:eastAsia="en-US"/>
-        </w:rPr>
-        <w:t xml:space="preserve"> </w:t>
+        <w:t>1.</w:t>
       </w:r>
       <w:r>
         <w:rPr>
@@ -868,7 +864,7 @@
           <w:sz w:val="28"/>
           <w:u w:val="single"/>
         </w:rPr>
-        <w:t>1.</w:t>
+        <w:t>2</w:t>
       </w:r>
       <w:r>
         <w:rPr>
@@ -877,7 +873,7 @@
           <w:sz w:val="28"/>
           <w:u w:val="single"/>
         </w:rPr>
-        <w:t>2</w:t>
+        <w:t xml:space="preserve"> </w:t>
       </w:r>
       <w:r>
         <w:rPr>
@@ -886,18 +882,67 @@
           <w:sz w:val="28"/>
           <w:u w:val="single"/>
         </w:rPr>
-        <w:t xml:space="preserve"> </w:t>
-      </w:r>
-      <w:r>
+        <w:t>Valor Pull up/ Pull down</w:t>
+      </w:r>
+    </w:p>
+    <w:p>
+      <w:pPr>
+        <w:pStyle w:val="SemEspaamento"/>
+        <w:jc w:val="both"/>
+        <w:rPr>
+          <w:rFonts w:asciiTheme="minorHAnsi" w:hAnsiTheme="minorHAnsi"/>
+          <w:lang w:eastAsia="en-US"/>
+        </w:rPr>
+      </w:pPr>
+      <w:r>
+        <w:rPr>
+          <w:rFonts w:asciiTheme="minorHAnsi" w:hAnsiTheme="minorHAnsi"/>
+          <w:lang w:eastAsia="en-US"/>
+        </w:rPr>
+        <w:t>Os resistor</w:t>
+      </w:r>
+      <w:r>
+        <w:rPr>
+          <w:rFonts w:asciiTheme="minorHAnsi" w:hAnsiTheme="minorHAnsi"/>
+          <w:lang w:eastAsia="en-US"/>
+        </w:rPr>
+        <w:t>e</w:t>
+      </w:r>
+      <w:r>
+        <w:rPr>
+          <w:rFonts w:asciiTheme="minorHAnsi" w:hAnsiTheme="minorHAnsi"/>
+          <w:lang w:eastAsia="en-US"/>
+        </w:rPr>
+        <w:t>s são de aproximadamente 100k</w:t>
+      </w:r>
+      <w:r>
+        <w:rPr>
+          <w:rFonts w:asciiTheme="minorHAnsi" w:hAnsiTheme="minorHAnsi"/>
+          <w:lang w:eastAsia="en-US"/>
+        </w:rPr>
+        <w:t>Ω.</w:t>
+      </w:r>
+    </w:p>
+    <w:p>
+      <w:pPr>
+        <w:pStyle w:val="SemEspaamento"/>
+        <w:rPr>
+          <w:rFonts w:asciiTheme="minorHAnsi" w:hAnsiTheme="minorHAnsi"/>
+          <w:lang w:eastAsia="en-US"/>
+        </w:rPr>
+      </w:pPr>
+    </w:p>
+    <w:p>
+      <w:pPr>
+        <w:ind w:firstLine="720"/>
+        <w:jc w:val="center"/>
         <w:rPr>
           <w:rFonts w:asciiTheme="minorHAnsi" w:hAnsiTheme="minorHAnsi" w:cstheme="minorHAnsi"/>
           <w:i/>
           <w:sz w:val="28"/>
           <w:u w:val="single"/>
         </w:rPr>
-        <w:t xml:space="preserve">Valor </w:t>
-      </w:r>
-      <w:proofErr w:type="spellStart"/>
+      </w:pPr>
       <w:r>
         <w:rPr>
           <w:rFonts w:asciiTheme="minorHAnsi" w:hAnsiTheme="minorHAnsi" w:cstheme="minorHAnsi"/>
@@ -905,9 +950,8 @@
           <w:sz w:val="28"/>
           <w:u w:val="single"/>
         </w:rPr>
-        <w:t>Pull</w:t>
-      </w:r>
-      <w:proofErr w:type="spellEnd"/>
+        <w:t xml:space="preserve">1.2 Valor </w:t>
+      </w:r>
       <w:r>
         <w:rPr>
           <w:rFonts w:asciiTheme="minorHAnsi" w:hAnsiTheme="minorHAnsi" w:cstheme="minorHAnsi"/>
@@ -915,9 +959,45 @@
           <w:sz w:val="28"/>
           <w:u w:val="single"/>
         </w:rPr>
-        <w:t xml:space="preserve"> </w:t>
-      </w:r>
-      <w:proofErr w:type="spellStart"/>
+        <w:t>Lido</w:t>
+      </w:r>
+    </w:p>
+    <w:p>
+      <w:pPr>
+        <w:pStyle w:val="SemEspaamento"/>
+        <w:jc w:val="both"/>
+        <w:rPr>
+          <w:rFonts w:asciiTheme="minorHAnsi" w:hAnsiTheme="minorHAnsi"/>
+          <w:lang w:eastAsia="en-US"/>
+        </w:rPr>
+      </w:pPr>
+      <w:r>
+        <w:rPr>
+          <w:rFonts w:asciiTheme="minorHAnsi" w:hAnsiTheme="minorHAnsi"/>
+          <w:lang w:eastAsia="en-US"/>
+        </w:rPr>
+        <w:t>Quando o botão estiver pressionado será imposto um curto em seus terminais portanto o Sinal DGND constará no pino PB3. Já quando o botão for solto haverá alta impedância (Isolação do ar entre os contatos) de valor desconhecido, portanto caso não haja um resistor de Pull up ou Pull down nada pode afirmar sobre o valor do pino. Esse fato é interessante para aplicações que precisam de valores aleatórios como a função Random() onde o valor lido pelo AD em um pino aberto seria o “seed” da função random().</w:t>
+      </w:r>
+    </w:p>
+    <w:p>
+      <w:pPr>
+        <w:pStyle w:val="SemEspaamento"/>
+        <w:jc w:val="both"/>
+        <w:rPr>
+          <w:rFonts w:asciiTheme="minorHAnsi" w:hAnsiTheme="minorHAnsi"/>
+          <w:lang w:eastAsia="en-US"/>
+        </w:rPr>
+      </w:pPr>
+    </w:p>
+    <w:p>
+      <w:pPr>
+        <w:ind w:firstLine="720"/>
+        <w:jc w:val="center"/>
+        <w:rPr>
+          <w:rFonts w:asciiTheme="minorHAnsi" w:hAnsiTheme="minorHAnsi"/>
+          <w:lang w:eastAsia="en-US"/>
+        </w:rPr>
+      </w:pPr>
       <w:r>
         <w:rPr>
           <w:rFonts w:asciiTheme="minorHAnsi" w:hAnsiTheme="minorHAnsi" w:cstheme="minorHAnsi"/>
@@ -925,9 +1005,8 @@
           <w:sz w:val="28"/>
           <w:u w:val="single"/>
         </w:rPr>
-        <w:t>up</w:t>
-      </w:r>
-      <w:proofErr w:type="spellEnd"/>
+        <w:t xml:space="preserve">1.2 Valor </w:t>
+      </w:r>
       <w:r>
         <w:rPr>
           <w:rFonts w:asciiTheme="minorHAnsi" w:hAnsiTheme="minorHAnsi" w:cstheme="minorHAnsi"/>
@@ -935,19 +1014,177 @@
           <w:sz w:val="28"/>
           <w:u w:val="single"/>
         </w:rPr>
-        <w:t xml:space="preserve">/ </w:t>
-      </w:r>
-      <w:proofErr w:type="spellStart"/>
-      <w:r>
+        <w:t>de PIO_SCDRV</w:t>
+      </w:r>
+      <w:bookmarkStart w:id="0" w:name="_GoBack"/>
+      <w:bookmarkEnd w:id="0"/>
+    </w:p>
+    <w:p>
+      <w:pPr>
+        <w:pStyle w:val="SemEspaamento"/>
+        <w:jc w:val="both"/>
+        <w:rPr>
+          <w:rFonts w:asciiTheme="minorHAnsi" w:hAnsiTheme="minorHAnsi"/>
+          <w:lang w:eastAsia="en-US"/>
+        </w:rPr>
+      </w:pPr>
+      <w:r>
+        <w:rPr>
+          <w:rFonts w:asciiTheme="minorHAnsi" w:hAnsiTheme="minorHAnsi"/>
+          <w:lang w:eastAsia="en-US"/>
+        </w:rPr>
+        <w:t xml:space="preserve">O valor máximo que o PIO_SCDRV pode assumir é de </w:t>
+      </w:r>
+      <m:oMath>
+        <m:sSup>
+          <m:sSupPr>
+            <m:ctrlPr>
+              <w:rPr>
+                <w:rFonts w:ascii="Cambria Math" w:hAnsi="Cambria Math"/>
+                <w:lang w:eastAsia="en-US"/>
+              </w:rPr>
+            </m:ctrlPr>
+          </m:sSupPr>
+          <m:e>
+            <m:r>
+              <m:rPr>
+                <m:sty m:val="p"/>
+              </m:rPr>
+              <w:rPr>
+                <w:rFonts w:ascii="Cambria Math" w:hAnsi="Cambria Math"/>
+                <w:lang w:eastAsia="en-US"/>
+              </w:rPr>
+              <m:t>2</m:t>
+            </m:r>
+          </m:e>
+          <m:sup>
+            <m:r>
+              <m:rPr>
+                <m:sty m:val="p"/>
+              </m:rPr>
+              <w:rPr>
+                <w:rFonts w:ascii="Cambria Math" w:hAnsi="Cambria Math"/>
+                <w:lang w:eastAsia="en-US"/>
+              </w:rPr>
+              <m:t>32</m:t>
+            </m:r>
+          </m:sup>
+        </m:sSup>
+      </m:oMath>
+      <w:r>
+        <w:rPr>
+          <w:rFonts w:asciiTheme="minorHAnsi" w:hAnsiTheme="minorHAnsi"/>
+          <w:lang w:eastAsia="en-US"/>
+        </w:rPr>
+        <w:t>.</w:t>
+      </w:r>
+    </w:p>
+    <w:p>
+      <w:pPr>
+        <w:pStyle w:val="SemEspaamento"/>
+        <w:jc w:val="both"/>
+        <w:rPr>
+          <w:rFonts w:asciiTheme="minorHAnsi" w:hAnsiTheme="minorHAnsi"/>
+          <w:lang w:eastAsia="en-US"/>
+        </w:rPr>
+      </w:pPr>
+      <w:r>
+        <w:rPr>
+          <w:rFonts w:asciiTheme="minorHAnsi" w:hAnsiTheme="minorHAnsi"/>
+          <w:lang w:eastAsia="en-US"/>
+        </w:rPr>
+        <w:t xml:space="preserve">  </w:t>
+      </w:r>
+    </w:p>
+    <w:p>
+      <w:pPr>
+        <w:pStyle w:val="SemEspaamento"/>
+        <w:rPr>
+          <w:rFonts w:asciiTheme="minorHAnsi" w:hAnsiTheme="minorHAnsi"/>
+          <w:lang w:eastAsia="en-US"/>
+        </w:rPr>
+      </w:pPr>
+    </w:p>
+    <w:p>
+      <w:pPr>
+        <w:pStyle w:val="SemEspaamento"/>
+        <w:jc w:val="both"/>
+        <w:rPr>
+          <w:rFonts w:asciiTheme="minorHAnsi" w:hAnsiTheme="minorHAnsi"/>
+          <w:lang w:eastAsia="en-US"/>
+        </w:rPr>
+      </w:pPr>
+    </w:p>
+    <w:p>
+      <w:pPr>
+        <w:spacing w:after="120"/>
+        <w:jc w:val="right"/>
+        <w:rPr>
+          <w:rFonts w:asciiTheme="minorHAnsi" w:hAnsiTheme="minorHAnsi" w:cstheme="minorHAnsi"/>
+          <w:i/>
+          <w:sz w:val="40"/>
+          <w:u w:val="single"/>
+        </w:rPr>
+      </w:pPr>
+      <w:r>
+        <w:rPr>
+          <w:rFonts w:asciiTheme="minorHAnsi" w:hAnsiTheme="minorHAnsi" w:cstheme="minorHAnsi"/>
+          <w:i/>
+          <w:sz w:val="32"/>
+          <w:u w:val="single"/>
+        </w:rPr>
+        <w:t xml:space="preserve">                                                            </w:t>
+      </w:r>
+      <w:r>
+        <w:rPr>
+          <w:rFonts w:asciiTheme="minorHAnsi" w:hAnsiTheme="minorHAnsi" w:cstheme="minorHAnsi"/>
+          <w:i/>
+          <w:sz w:val="40"/>
+          <w:u w:val="single"/>
+        </w:rPr>
+        <w:t xml:space="preserve"> </w:t>
+      </w:r>
+      <w:r>
+        <w:rPr>
+          <w:rFonts w:asciiTheme="minorHAnsi" w:hAnsiTheme="minorHAnsi" w:cstheme="minorHAnsi"/>
+          <w:i/>
+          <w:sz w:val="40"/>
+          <w:u w:val="single"/>
+        </w:rPr>
+        <w:t xml:space="preserve">2 </w:t>
+      </w:r>
+      <w:r>
+        <w:rPr>
+          <w:rFonts w:asciiTheme="minorHAnsi" w:hAnsiTheme="minorHAnsi" w:cstheme="minorHAnsi"/>
+          <w:i/>
+          <w:sz w:val="40"/>
+          <w:u w:val="single"/>
+        </w:rPr>
+        <w:t>Programação</w:t>
+      </w:r>
+    </w:p>
+    <w:p>
+      <w:pPr>
+        <w:spacing w:after="120"/>
+        <w:jc w:val="right"/>
+        <w:rPr>
+          <w:rFonts w:asciiTheme="minorHAnsi" w:hAnsiTheme="minorHAnsi" w:cstheme="minorHAnsi"/>
+          <w:i/>
+          <w:u w:val="single"/>
+        </w:rPr>
+      </w:pPr>
+    </w:p>
+    <w:p>
+      <w:pPr>
+        <w:ind w:firstLine="720"/>
+        <w:jc w:val="center"/>
         <w:rPr>
           <w:rFonts w:asciiTheme="minorHAnsi" w:hAnsiTheme="minorHAnsi" w:cstheme="minorHAnsi"/>
           <w:i/>
           <w:sz w:val="28"/>
           <w:u w:val="single"/>
         </w:rPr>
-        <w:t>Pull</w:t>
-      </w:r>
-      <w:proofErr w:type="spellEnd"/>
+      </w:pPr>
       <w:r>
         <w:rPr>
           <w:rFonts w:asciiTheme="minorHAnsi" w:hAnsiTheme="minorHAnsi" w:cstheme="minorHAnsi"/>
@@ -955,9 +1192,8 @@
           <w:sz w:val="28"/>
           <w:u w:val="single"/>
         </w:rPr>
-        <w:t xml:space="preserve"> </w:t>
-      </w:r>
-      <w:proofErr w:type="spellStart"/>
+        <w:t>2</w:t>
+      </w:r>
       <w:r>
         <w:rPr>
           <w:rFonts w:asciiTheme="minorHAnsi" w:hAnsiTheme="minorHAnsi" w:cstheme="minorHAnsi"/>
@@ -965,77 +1201,70 @@
           <w:sz w:val="28"/>
           <w:u w:val="single"/>
         </w:rPr>
-        <w:t>down</w:t>
-      </w:r>
-      <w:proofErr w:type="spellEnd"/>
-    </w:p>
-    <w:p>
-      <w:pPr>
-        <w:pStyle w:val="SemEspaamento"/>
-        <w:jc w:val="both"/>
-        <w:rPr>
-          <w:rFonts w:asciiTheme="minorHAnsi" w:hAnsiTheme="minorHAnsi"/>
-          <w:lang w:eastAsia="en-US"/>
-        </w:rPr>
-      </w:pPr>
-      <w:r>
-        <w:rPr>
-          <w:rFonts w:asciiTheme="minorHAnsi" w:hAnsiTheme="minorHAnsi"/>
-          <w:lang w:eastAsia="en-US"/>
-        </w:rPr>
-        <w:t>Os resistor</w:t>
-      </w:r>
-      <w:r>
-        <w:rPr>
-          <w:rFonts w:asciiTheme="minorHAnsi" w:hAnsiTheme="minorHAnsi"/>
-          <w:lang w:eastAsia="en-US"/>
-        </w:rPr>
-        <w:t>e</w:t>
-      </w:r>
-      <w:r>
-        <w:rPr>
-          <w:rFonts w:asciiTheme="minorHAnsi" w:hAnsiTheme="minorHAnsi"/>
-          <w:lang w:eastAsia="en-US"/>
-        </w:rPr>
-        <w:t>s são de aproximadamente 100k</w:t>
-      </w:r>
-      <w:r>
-        <w:rPr>
-          <w:rFonts w:asciiTheme="minorHAnsi" w:hAnsiTheme="minorHAnsi"/>
-          <w:lang w:eastAsia="en-US"/>
-        </w:rPr>
-        <w:t>Ω.</w:t>
-      </w:r>
-    </w:p>
-    <w:p>
-      <w:pPr>
-        <w:pStyle w:val="SemEspaamento"/>
-        <w:rPr>
-          <w:rFonts w:asciiTheme="minorHAnsi" w:hAnsiTheme="minorHAnsi"/>
-          <w:lang w:eastAsia="en-US"/>
-        </w:rPr>
-      </w:pPr>
-    </w:p>
-    <w:p>
-      <w:pPr>
-        <w:ind w:firstLine="720"/>
-        <w:jc w:val="center"/>
+        <w:t xml:space="preserve">.1 </w:t>
+      </w:r>
+      <w:r>
         <w:rPr>
           <w:rFonts w:asciiTheme="minorHAnsi" w:hAnsiTheme="minorHAnsi" w:cstheme="minorHAnsi"/>
           <w:i/>
           <w:sz w:val="28"/>
           <w:u w:val="single"/>
         </w:rPr>
-      </w:pPr>
-      <w:r>
+        <w:t>Botão como saída</w:t>
+      </w:r>
+    </w:p>
+    <w:p>
+      <w:pPr>
+        <w:pStyle w:val="SemEspaamento"/>
+        <w:jc w:val="both"/>
+        <w:rPr>
+          <w:rFonts w:asciiTheme="minorHAnsi" w:hAnsiTheme="minorHAnsi"/>
+          <w:lang w:eastAsia="en-US"/>
+        </w:rPr>
+      </w:pPr>
+      <w:r>
+        <w:rPr>
+          <w:rFonts w:asciiTheme="minorHAnsi" w:hAnsiTheme="minorHAnsi"/>
+          <w:lang w:eastAsia="en-US"/>
+        </w:rPr>
+        <w:t>Para realizar a leitura de algum sinal externo devemos desligar o buffer se saída do pino</w:t>
+      </w:r>
+      <w:r>
+        <w:rPr>
+          <w:rFonts w:asciiTheme="minorHAnsi" w:hAnsiTheme="minorHAnsi"/>
+          <w:lang w:eastAsia="en-US"/>
+        </w:rPr>
+        <w:t>.</w:t>
+      </w:r>
+      <w:r>
+        <w:rPr>
+          <w:rFonts w:asciiTheme="minorHAnsi" w:hAnsiTheme="minorHAnsi"/>
+          <w:lang w:eastAsia="en-US"/>
+        </w:rPr>
+        <w:t xml:space="preserve"> Se não o sinal imposto seria o de saída e não o sinal externo. Caso isso ocorra haveria um curto circuito caso o botão estivesse pressionado e houvesse sinal alto na saída do pino.</w:t>
+      </w:r>
+    </w:p>
+    <w:p>
+      <w:pPr>
+        <w:pStyle w:val="SemEspaamento"/>
+        <w:jc w:val="both"/>
+        <w:rPr>
+          <w:rFonts w:asciiTheme="minorHAnsi" w:hAnsiTheme="minorHAnsi"/>
+          <w:lang w:eastAsia="en-US"/>
+        </w:rPr>
+      </w:pPr>
+    </w:p>
+    <w:p>
+      <w:pPr>
+        <w:ind w:firstLine="720"/>
+        <w:jc w:val="center"/>
         <w:rPr>
           <w:rFonts w:asciiTheme="minorHAnsi" w:hAnsiTheme="minorHAnsi" w:cstheme="minorHAnsi"/>
           <w:i/>
           <w:sz w:val="28"/>
           <w:u w:val="single"/>
         </w:rPr>
-        <w:t xml:space="preserve">1.2 Valor </w:t>
-      </w:r>
+      </w:pPr>
       <w:r>
         <w:rPr>
           <w:rFonts w:asciiTheme="minorHAnsi" w:hAnsiTheme="minorHAnsi" w:cstheme="minorHAnsi"/>
@@ -1043,280 +1272,17 @@
           <w:sz w:val="28"/>
           <w:u w:val="single"/>
         </w:rPr>
-        <w:t>Lido</w:t>
-      </w:r>
-    </w:p>
-    <w:p>
-      <w:pPr>
-        <w:pStyle w:val="SemEspaamento"/>
-        <w:jc w:val="both"/>
-        <w:rPr>
-          <w:rFonts w:asciiTheme="minorHAnsi" w:hAnsiTheme="minorHAnsi"/>
-          <w:lang w:eastAsia="en-US"/>
-        </w:rPr>
-      </w:pPr>
-      <w:r>
-        <w:rPr>
-          <w:rFonts w:asciiTheme="minorHAnsi" w:hAnsiTheme="minorHAnsi"/>
-          <w:lang w:eastAsia="en-US"/>
-        </w:rPr>
-        <w:t>Quando o botão estiver pressionado será imposto um curto em seus terminais portanto o Sinal DGND constará no pino PB3</w:t>
-      </w:r>
-      <w:r>
-        <w:rPr>
-          <w:rFonts w:asciiTheme="minorHAnsi" w:hAnsiTheme="minorHAnsi"/>
-          <w:lang w:eastAsia="en-US"/>
-        </w:rPr>
-        <w:t>.</w:t>
-      </w:r>
-      <w:r>
-        <w:rPr>
-          <w:rFonts w:asciiTheme="minorHAnsi" w:hAnsiTheme="minorHAnsi"/>
-          <w:lang w:eastAsia="en-US"/>
-        </w:rPr>
-        <w:t xml:space="preserve"> Já quando o botão for solto haverá alta impedância (Isolação do ar entre os contatos) de valor desconhecido, portanto caso não haja um resistor de </w:t>
-      </w:r>
-      <w:proofErr w:type="spellStart"/>
-      <w:r>
-        <w:rPr>
-          <w:rFonts w:asciiTheme="minorHAnsi" w:hAnsiTheme="minorHAnsi"/>
-          <w:lang w:eastAsia="en-US"/>
-        </w:rPr>
-        <w:t>Pull</w:t>
-      </w:r>
-      <w:proofErr w:type="spellEnd"/>
-      <w:r>
-        <w:rPr>
-          <w:rFonts w:asciiTheme="minorHAnsi" w:hAnsiTheme="minorHAnsi"/>
-          <w:lang w:eastAsia="en-US"/>
-        </w:rPr>
-        <w:t xml:space="preserve"> </w:t>
-      </w:r>
-      <w:proofErr w:type="spellStart"/>
-      <w:r>
-        <w:rPr>
-          <w:rFonts w:asciiTheme="minorHAnsi" w:hAnsiTheme="minorHAnsi"/>
-          <w:lang w:eastAsia="en-US"/>
-        </w:rPr>
-        <w:t>up</w:t>
-      </w:r>
-      <w:proofErr w:type="spellEnd"/>
-      <w:r>
-        <w:rPr>
-          <w:rFonts w:asciiTheme="minorHAnsi" w:hAnsiTheme="minorHAnsi"/>
-          <w:lang w:eastAsia="en-US"/>
-        </w:rPr>
-        <w:t xml:space="preserve"> ou </w:t>
-      </w:r>
-      <w:proofErr w:type="spellStart"/>
-      <w:r>
-        <w:rPr>
-          <w:rFonts w:asciiTheme="minorHAnsi" w:hAnsiTheme="minorHAnsi"/>
-          <w:lang w:eastAsia="en-US"/>
-        </w:rPr>
-        <w:t>Pull</w:t>
-      </w:r>
-      <w:proofErr w:type="spellEnd"/>
-      <w:r>
-        <w:rPr>
-          <w:rFonts w:asciiTheme="minorHAnsi" w:hAnsiTheme="minorHAnsi"/>
-          <w:lang w:eastAsia="en-US"/>
-        </w:rPr>
-        <w:t xml:space="preserve"> </w:t>
-      </w:r>
-      <w:proofErr w:type="spellStart"/>
-      <w:r>
-        <w:rPr>
-          <w:rFonts w:asciiTheme="minorHAnsi" w:hAnsiTheme="minorHAnsi"/>
-          <w:lang w:eastAsia="en-US"/>
-        </w:rPr>
-        <w:t>down</w:t>
-      </w:r>
-      <w:proofErr w:type="spellEnd"/>
-      <w:r>
-        <w:rPr>
-          <w:rFonts w:asciiTheme="minorHAnsi" w:hAnsiTheme="minorHAnsi"/>
-          <w:lang w:eastAsia="en-US"/>
-        </w:rPr>
-        <w:t xml:space="preserve"> nada pode afirmar sobre o valor do pino. Esse fato é interessante para aplicações que precisam de valores aleatórios como a função </w:t>
-      </w:r>
-      <w:proofErr w:type="spellStart"/>
-      <w:proofErr w:type="gramStart"/>
-      <w:r>
-        <w:rPr>
-          <w:rFonts w:asciiTheme="minorHAnsi" w:hAnsiTheme="minorHAnsi"/>
-          <w:lang w:eastAsia="en-US"/>
-        </w:rPr>
-        <w:t>Random</w:t>
-      </w:r>
-      <w:proofErr w:type="spellEnd"/>
-      <w:r>
-        <w:rPr>
-          <w:rFonts w:asciiTheme="minorHAnsi" w:hAnsiTheme="minorHAnsi"/>
-          <w:lang w:eastAsia="en-US"/>
-        </w:rPr>
-        <w:t>(</w:t>
-      </w:r>
-      <w:proofErr w:type="gramEnd"/>
-      <w:r>
-        <w:rPr>
-          <w:rFonts w:asciiTheme="minorHAnsi" w:hAnsiTheme="minorHAnsi"/>
-          <w:lang w:eastAsia="en-US"/>
-        </w:rPr>
-        <w:t>) onde o valor lido pelo AD em um pino aberto seria o “</w:t>
-      </w:r>
-      <w:proofErr w:type="spellStart"/>
-      <w:r>
-        <w:rPr>
-          <w:rFonts w:asciiTheme="minorHAnsi" w:hAnsiTheme="minorHAnsi"/>
-          <w:lang w:eastAsia="en-US"/>
-        </w:rPr>
-        <w:t>seed</w:t>
-      </w:r>
-      <w:proofErr w:type="spellEnd"/>
-      <w:r>
-        <w:rPr>
-          <w:rFonts w:asciiTheme="minorHAnsi" w:hAnsiTheme="minorHAnsi"/>
-          <w:lang w:eastAsia="en-US"/>
-        </w:rPr>
-        <w:t xml:space="preserve">” da função </w:t>
-      </w:r>
-      <w:proofErr w:type="spellStart"/>
-      <w:r>
-        <w:rPr>
-          <w:rFonts w:asciiTheme="minorHAnsi" w:hAnsiTheme="minorHAnsi"/>
-          <w:lang w:eastAsia="en-US"/>
-        </w:rPr>
-        <w:t>random</w:t>
-      </w:r>
-      <w:proofErr w:type="spellEnd"/>
-      <w:r>
-        <w:rPr>
-          <w:rFonts w:asciiTheme="minorHAnsi" w:hAnsiTheme="minorHAnsi"/>
-          <w:lang w:eastAsia="en-US"/>
-        </w:rPr>
-        <w:t>().</w:t>
-      </w:r>
-    </w:p>
-    <w:p>
-      <w:pPr>
-        <w:pStyle w:val="SemEspaamento"/>
-        <w:jc w:val="both"/>
-        <w:rPr>
-          <w:rFonts w:asciiTheme="minorHAnsi" w:hAnsiTheme="minorHAnsi"/>
-          <w:lang w:eastAsia="en-US"/>
-        </w:rPr>
-      </w:pPr>
-    </w:p>
-    <w:p>
-      <w:pPr>
-        <w:pStyle w:val="SemEspaamento"/>
-        <w:jc w:val="both"/>
-        <w:rPr>
-          <w:rFonts w:asciiTheme="minorHAnsi" w:hAnsiTheme="minorHAnsi"/>
-          <w:lang w:eastAsia="en-US"/>
-        </w:rPr>
-      </w:pPr>
-      <w:r>
-        <w:rPr>
-          <w:rFonts w:asciiTheme="minorHAnsi" w:hAnsiTheme="minorHAnsi"/>
-          <w:lang w:eastAsia="en-US"/>
-        </w:rPr>
-        <w:t xml:space="preserve">  </w:t>
-      </w:r>
-    </w:p>
-    <w:p>
-      <w:pPr>
-        <w:pStyle w:val="SemEspaamento"/>
-        <w:rPr>
-          <w:rFonts w:asciiTheme="minorHAnsi" w:hAnsiTheme="minorHAnsi"/>
-          <w:lang w:eastAsia="en-US"/>
-        </w:rPr>
-      </w:pPr>
-    </w:p>
-    <w:p>
-      <w:pPr>
-        <w:pStyle w:val="SemEspaamento"/>
-        <w:jc w:val="both"/>
-        <w:rPr>
-          <w:rFonts w:asciiTheme="minorHAnsi" w:hAnsiTheme="minorHAnsi"/>
-          <w:lang w:eastAsia="en-US"/>
-        </w:rPr>
-      </w:pPr>
-    </w:p>
-    <w:p>
-      <w:pPr>
-        <w:spacing w:after="120"/>
-        <w:jc w:val="right"/>
-        <w:rPr>
-          <w:rFonts w:asciiTheme="minorHAnsi" w:hAnsiTheme="minorHAnsi" w:cstheme="minorHAnsi"/>
-          <w:i/>
-          <w:sz w:val="40"/>
-          <w:u w:val="single"/>
-        </w:rPr>
-      </w:pPr>
-      <w:r>
-        <w:rPr>
-          <w:rFonts w:asciiTheme="minorHAnsi" w:hAnsiTheme="minorHAnsi" w:cstheme="minorHAnsi"/>
-          <w:i/>
-          <w:sz w:val="32"/>
-          <w:u w:val="single"/>
-        </w:rPr>
-        <w:t xml:space="preserve">                                                            </w:t>
-      </w:r>
-      <w:r>
-        <w:rPr>
-          <w:rFonts w:asciiTheme="minorHAnsi" w:hAnsiTheme="minorHAnsi" w:cstheme="minorHAnsi"/>
-          <w:i/>
-          <w:sz w:val="40"/>
-          <w:u w:val="single"/>
-        </w:rPr>
-        <w:t xml:space="preserve"> </w:t>
-      </w:r>
-      <w:proofErr w:type="gramStart"/>
-      <w:r>
-        <w:rPr>
-          <w:rFonts w:asciiTheme="minorHAnsi" w:hAnsiTheme="minorHAnsi" w:cstheme="minorHAnsi"/>
-          <w:i/>
-          <w:sz w:val="40"/>
-          <w:u w:val="single"/>
-        </w:rPr>
-        <w:t xml:space="preserve">2 </w:t>
-      </w:r>
-      <w:r>
-        <w:rPr>
-          <w:rFonts w:asciiTheme="minorHAnsi" w:hAnsiTheme="minorHAnsi" w:cstheme="minorHAnsi"/>
-          <w:i/>
-          <w:sz w:val="40"/>
-          <w:u w:val="single"/>
-        </w:rPr>
-        <w:t>Programação</w:t>
-      </w:r>
-      <w:proofErr w:type="gramEnd"/>
-    </w:p>
-    <w:p>
-      <w:pPr>
-        <w:spacing w:after="120"/>
-        <w:jc w:val="right"/>
-        <w:rPr>
-          <w:rFonts w:asciiTheme="minorHAnsi" w:hAnsiTheme="minorHAnsi" w:cstheme="minorHAnsi"/>
-          <w:i/>
-          <w:u w:val="single"/>
-        </w:rPr>
-      </w:pPr>
-    </w:p>
-    <w:p>
-      <w:pPr>
-        <w:ind w:firstLine="720"/>
-        <w:jc w:val="center"/>
+        <w:t>2</w:t>
+      </w:r>
+      <w:r>
         <w:rPr>
           <w:rFonts w:asciiTheme="minorHAnsi" w:hAnsiTheme="minorHAnsi" w:cstheme="minorHAnsi"/>
           <w:i/>
           <w:sz w:val="28"/>
           <w:u w:val="single"/>
         </w:rPr>
-      </w:pPr>
-      <w:proofErr w:type="gramStart"/>
+        <w:t>.2</w:t>
+      </w:r>
       <w:r>
         <w:rPr>
           <w:rFonts w:asciiTheme="minorHAnsi" w:hAnsiTheme="minorHAnsi" w:cstheme="minorHAnsi"/>
@@ -1324,35 +1290,7 @@
           <w:sz w:val="28"/>
           <w:u w:val="single"/>
         </w:rPr>
-        <w:t>2</w:t>
-      </w:r>
-      <w:r>
-        <w:rPr>
-          <w:rFonts w:asciiTheme="minorHAnsi" w:hAnsiTheme="minorHAnsi" w:cstheme="minorHAnsi"/>
-          <w:i/>
-          <w:sz w:val="28"/>
-          <w:u w:val="single"/>
-        </w:rPr>
-        <w:t xml:space="preserve">.1 </w:t>
-      </w:r>
-      <w:r>
-        <w:rPr>
-          <w:rFonts w:asciiTheme="minorHAnsi" w:hAnsiTheme="minorHAnsi" w:cstheme="minorHAnsi"/>
-          <w:i/>
-          <w:sz w:val="28"/>
-          <w:u w:val="single"/>
-        </w:rPr>
-        <w:t>Botão</w:t>
-      </w:r>
-      <w:proofErr w:type="gramEnd"/>
-      <w:r>
-        <w:rPr>
-          <w:rFonts w:asciiTheme="minorHAnsi" w:hAnsiTheme="minorHAnsi" w:cstheme="minorHAnsi"/>
-          <w:i/>
-          <w:sz w:val="28"/>
-          <w:u w:val="single"/>
-        </w:rPr>
-        <w:t xml:space="preserve"> como saída</w:t>
+        <w:t xml:space="preserve"> While(1)</w:t>
       </w:r>
     </w:p>
     <w:p>
@@ -1369,145 +1307,36 @@
           <w:rFonts w:asciiTheme="minorHAnsi" w:hAnsiTheme="minorHAnsi"/>
           <w:lang w:eastAsia="en-US"/>
         </w:rPr>
-        <w:t>Para realizar a leitura de algum sinal externo devemos desligar o buffer se saída do pino</w:t>
+        <w:t>Habilitar interrupções de mudança de estado no pino. No circuito do KIT SAM4S-EK2, com o botão solto exi</w:t>
       </w:r>
       <w:r>
         <w:rPr>
           <w:rFonts w:asciiTheme="minorHAnsi" w:hAnsiTheme="minorHAnsi"/>
           <w:lang w:eastAsia="en-US"/>
         </w:rPr>
-        <w:t>.</w:t>
+        <w:t>s</w:t>
       </w:r>
       <w:r>
         <w:rPr>
           <w:rFonts w:asciiTheme="minorHAnsi" w:hAnsiTheme="minorHAnsi"/>
           <w:lang w:eastAsia="en-US"/>
         </w:rPr>
-        <w:t xml:space="preserve"> Se não o sinal imposto seria o de saída e não o sinal externo. Caso isso ocorra haveria um curto circuito caso o botão estivesse pressionado e houvesse sinal alto na saída do pino.</w:t>
-      </w:r>
-    </w:p>
-    <w:p>
-      <w:pPr>
-        <w:pStyle w:val="SemEspaamento"/>
-        <w:jc w:val="both"/>
+        <w:t>te s</w:t>
+      </w:r>
+      <w:r>
         <w:rPr>
           <w:rFonts w:asciiTheme="minorHAnsi" w:hAnsiTheme="minorHAnsi"/>
           <w:lang w:eastAsia="en-US"/>
         </w:rPr>
-      </w:pPr>
-    </w:p>
-    <w:p>
-      <w:pPr>
-        <w:ind w:firstLine="720"/>
-        <w:jc w:val="center"/>
-        <w:rPr>
-          <w:rFonts w:asciiTheme="minorHAnsi" w:hAnsiTheme="minorHAnsi" w:cstheme="minorHAnsi"/>
-          <w:i/>
-          <w:sz w:val="28"/>
-          <w:u w:val="single"/>
-        </w:rPr>
-      </w:pPr>
-      <w:r>
-        <w:rPr>
-          <w:rFonts w:asciiTheme="minorHAnsi" w:hAnsiTheme="minorHAnsi" w:cstheme="minorHAnsi"/>
-          <w:i/>
-          <w:sz w:val="28"/>
-          <w:u w:val="single"/>
-        </w:rPr>
-        <w:t>2</w:t>
-      </w:r>
-      <w:r>
-        <w:rPr>
-          <w:rFonts w:asciiTheme="minorHAnsi" w:hAnsiTheme="minorHAnsi" w:cstheme="minorHAnsi"/>
-          <w:i/>
-          <w:sz w:val="28"/>
-          <w:u w:val="single"/>
-        </w:rPr>
-        <w:t>.2</w:t>
-      </w:r>
-      <w:r>
-        <w:rPr>
-          <w:rFonts w:asciiTheme="minorHAnsi" w:hAnsiTheme="minorHAnsi" w:cstheme="minorHAnsi"/>
-          <w:i/>
-          <w:sz w:val="28"/>
-          <w:u w:val="single"/>
-        </w:rPr>
-        <w:t xml:space="preserve"> </w:t>
-      </w:r>
-      <w:proofErr w:type="spellStart"/>
-      <w:r>
-        <w:rPr>
-          <w:rFonts w:asciiTheme="minorHAnsi" w:hAnsiTheme="minorHAnsi" w:cstheme="minorHAnsi"/>
-          <w:i/>
-          <w:sz w:val="28"/>
-          <w:u w:val="single"/>
-        </w:rPr>
-        <w:t>While</w:t>
-      </w:r>
-      <w:proofErr w:type="spellEnd"/>
-      <w:r>
-        <w:rPr>
-          <w:rFonts w:asciiTheme="minorHAnsi" w:hAnsiTheme="minorHAnsi" w:cstheme="minorHAnsi"/>
-          <w:i/>
-          <w:sz w:val="28"/>
-          <w:u w:val="single"/>
-        </w:rPr>
-        <w:t>(1)</w:t>
-      </w:r>
-    </w:p>
-    <w:p>
-      <w:pPr>
-        <w:pStyle w:val="SemEspaamento"/>
-        <w:jc w:val="both"/>
+        <w:t>i</w:t>
+      </w:r>
+      <w:r>
         <w:rPr>
           <w:rFonts w:asciiTheme="minorHAnsi" w:hAnsiTheme="minorHAnsi"/>
           <w:lang w:eastAsia="en-US"/>
         </w:rPr>
-      </w:pPr>
-      <w:r>
-        <w:rPr>
-          <w:rFonts w:asciiTheme="minorHAnsi" w:hAnsiTheme="minorHAnsi"/>
-          <w:lang w:eastAsia="en-US"/>
-        </w:rPr>
-        <w:t>Habilitar interrupções de mudança de estado no pino. No circuito do KIT SAM4S-EK2, com o botão solto exi</w:t>
-      </w:r>
-      <w:r>
-        <w:rPr>
-          <w:rFonts w:asciiTheme="minorHAnsi" w:hAnsiTheme="minorHAnsi"/>
-          <w:lang w:eastAsia="en-US"/>
-        </w:rPr>
-        <w:t>s</w:t>
-      </w:r>
-      <w:r>
-        <w:rPr>
-          <w:rFonts w:asciiTheme="minorHAnsi" w:hAnsiTheme="minorHAnsi"/>
-          <w:lang w:eastAsia="en-US"/>
-        </w:rPr>
-        <w:t>te s</w:t>
-      </w:r>
-      <w:r>
-        <w:rPr>
-          <w:rFonts w:asciiTheme="minorHAnsi" w:hAnsiTheme="minorHAnsi"/>
-          <w:lang w:eastAsia="en-US"/>
-        </w:rPr>
-        <w:t>i</w:t>
-      </w:r>
-      <w:r>
-        <w:rPr>
-          <w:rFonts w:asciiTheme="minorHAnsi" w:hAnsiTheme="minorHAnsi"/>
-          <w:lang w:eastAsia="en-US"/>
-        </w:rPr>
-        <w:t xml:space="preserve">nal alto imposto pelo resistor de </w:t>
-      </w:r>
-      <w:proofErr w:type="spellStart"/>
-      <w:r>
-        <w:rPr>
-          <w:rFonts w:asciiTheme="minorHAnsi" w:hAnsiTheme="minorHAnsi"/>
-          <w:lang w:eastAsia="en-US"/>
-        </w:rPr>
-        <w:t>Pullup</w:t>
-      </w:r>
-      <w:proofErr w:type="spellEnd"/>
+        <w:t>nal alto imposto pelo resistor de Pullup</w:t>
+      </w:r>
       <w:r>
         <w:rPr>
           <w:rFonts w:asciiTheme="minorHAnsi" w:hAnsiTheme="minorHAnsi"/>
@@ -1676,7 +1505,7 @@
 
 <file path=word/numbering.xml><?xml version="1.0" encoding="utf-8"?>
 <w:numbering xmlns:wpc="http://schemas.microsoft.com/office/word/2010/wordprocessingCanvas" xmlns:mc="http://schemas.openxmlformats.org/markup-compatibility/2006" xmlns:o="urn:schemas-microsoft-com:office:office" xmlns:r="http://schemas.openxmlformats.org/officeDocument/2006/relationships" xmlns:m="http://schemas.openxmlformats.org/officeDocument/2006/math" xmlns:v="urn:schemas-microsoft-com:vml" xmlns:wp14="http://schemas.microsoft.com/office/word/2010/wordprocessingDrawing" xmlns:wp="http://schemas.openxmlformats.org/drawingml/2006/wordprocessingDrawing" xmlns:w10="urn:schemas-microsoft-com:office:word" xmlns:w="http://schemas.openxmlformats.org/wordprocessingml/2006/main" xmlns:w14="http://schemas.microsoft.com/office/word/2010/wordml" xmlns:w15="http://schemas.microsoft.com/office/word/2012/wordml" xmlns:wpg="http://schemas.microsoft.com/office/word/2010/wordprocessingGroup" xmlns:wpi="http://schemas.microsoft.com/office/word/2010/wordprocessingInk" xmlns:wne="http://schemas.microsoft.com/office/word/2006/wordml" xmlns:wps="http://schemas.microsoft.com/office/word/2010/wordprocessingShape" mc:Ignorable="w14 w15 wp14">
-  <w:abstractNum w:abstractNumId="0">
+  <w:abstractNum w:abstractNumId="0" w15:restartNumberingAfterBreak="0">
     <w:nsid w:val="00346786"/>
     <w:multiLevelType w:val="hybridMultilevel"/>
     <w:tmpl w:val="B322AC58"/>
@@ -1789,7 +1618,7 @@
       </w:rPr>
     </w:lvl>
   </w:abstractNum>
-  <w:abstractNum w:abstractNumId="1">
+  <w:abstractNum w:abstractNumId="1" w15:restartNumberingAfterBreak="0">
     <w:nsid w:val="05703AF5"/>
     <w:multiLevelType w:val="hybridMultilevel"/>
     <w:tmpl w:val="F8AC7364"/>
@@ -1902,7 +1731,7 @@
       </w:rPr>
     </w:lvl>
   </w:abstractNum>
-  <w:abstractNum w:abstractNumId="2">
+  <w:abstractNum w:abstractNumId="2" w15:restartNumberingAfterBreak="0">
     <w:nsid w:val="11273EA2"/>
     <w:multiLevelType w:val="hybridMultilevel"/>
     <w:tmpl w:val="A3B034AA"/>
@@ -2015,7 +1844,7 @@
       </w:pPr>
     </w:lvl>
   </w:abstractNum>
-  <w:abstractNum w:abstractNumId="3">
+  <w:abstractNum w:abstractNumId="3" w15:restartNumberingAfterBreak="0">
     <w:nsid w:val="18907CE7"/>
     <w:multiLevelType w:val="hybridMultilevel"/>
     <w:tmpl w:val="26143102"/>
@@ -2155,7 +1984,7 @@
       </w:rPr>
     </w:lvl>
   </w:abstractNum>
-  <w:abstractNum w:abstractNumId="4">
+  <w:abstractNum w:abstractNumId="4" w15:restartNumberingAfterBreak="0">
     <w:nsid w:val="19A32899"/>
     <w:multiLevelType w:val="hybridMultilevel"/>
     <w:tmpl w:val="6BD68C54"/>
@@ -2268,7 +2097,7 @@
       </w:rPr>
     </w:lvl>
   </w:abstractNum>
-  <w:abstractNum w:abstractNumId="5">
+  <w:abstractNum w:abstractNumId="5" w15:restartNumberingAfterBreak="0">
     <w:nsid w:val="1F0C3B55"/>
     <w:multiLevelType w:val="hybridMultilevel"/>
     <w:tmpl w:val="C8B6696E"/>
@@ -2381,7 +2210,7 @@
       </w:rPr>
     </w:lvl>
   </w:abstractNum>
-  <w:abstractNum w:abstractNumId="6">
+  <w:abstractNum w:abstractNumId="6" w15:restartNumberingAfterBreak="0">
     <w:nsid w:val="2F42243B"/>
     <w:multiLevelType w:val="hybridMultilevel"/>
     <w:tmpl w:val="338CDCEA"/>
@@ -2494,7 +2323,7 @@
       </w:rPr>
     </w:lvl>
   </w:abstractNum>
-  <w:abstractNum w:abstractNumId="7">
+  <w:abstractNum w:abstractNumId="7" w15:restartNumberingAfterBreak="0">
     <w:nsid w:val="4CA34988"/>
     <w:multiLevelType w:val="multilevel"/>
     <w:tmpl w:val="27FEB8CE"/>
@@ -2608,7 +2437,7 @@
       </w:rPr>
     </w:lvl>
   </w:abstractNum>
-  <w:abstractNum w:abstractNumId="8">
+  <w:abstractNum w:abstractNumId="8" w15:restartNumberingAfterBreak="0">
     <w:nsid w:val="508F4119"/>
     <w:multiLevelType w:val="hybridMultilevel"/>
     <w:tmpl w:val="2D36CB88"/>
@@ -2721,7 +2550,7 @@
       </w:rPr>
     </w:lvl>
   </w:abstractNum>
-  <w:abstractNum w:abstractNumId="9">
+  <w:abstractNum w:abstractNumId="9" w15:restartNumberingAfterBreak="0">
     <w:nsid w:val="51892AD5"/>
     <w:multiLevelType w:val="hybridMultilevel"/>
     <w:tmpl w:val="2654F14A"/>
@@ -2810,7 +2639,7 @@
       </w:pPr>
     </w:lvl>
   </w:abstractNum>
-  <w:abstractNum w:abstractNumId="10">
+  <w:abstractNum w:abstractNumId="10" w15:restartNumberingAfterBreak="0">
     <w:nsid w:val="64B65A5E"/>
     <w:multiLevelType w:val="hybridMultilevel"/>
     <w:tmpl w:val="0C1CFDBA"/>
@@ -2901,7 +2730,7 @@
       </w:pPr>
     </w:lvl>
   </w:abstractNum>
-  <w:abstractNum w:abstractNumId="11">
+  <w:abstractNum w:abstractNumId="11" w15:restartNumberingAfterBreak="0">
     <w:nsid w:val="69EB2674"/>
     <w:multiLevelType w:val="hybridMultilevel"/>
     <w:tmpl w:val="DE68B5B2"/>
@@ -3014,7 +2843,7 @@
       </w:rPr>
     </w:lvl>
   </w:abstractNum>
-  <w:abstractNum w:abstractNumId="12">
+  <w:abstractNum w:abstractNumId="12" w15:restartNumberingAfterBreak="0">
     <w:nsid w:val="6E404CA4"/>
     <w:multiLevelType w:val="hybridMultilevel"/>
     <w:tmpl w:val="EEC6CE24"/>
@@ -3127,7 +2956,7 @@
       </w:rPr>
     </w:lvl>
   </w:abstractNum>
-  <w:abstractNum w:abstractNumId="13">
+  <w:abstractNum w:abstractNumId="13" w15:restartNumberingAfterBreak="0">
     <w:nsid w:val="6EC84832"/>
     <w:multiLevelType w:val="hybridMultilevel"/>
     <w:tmpl w:val="B20269E0"/>
@@ -3240,7 +3069,7 @@
       </w:rPr>
     </w:lvl>
   </w:abstractNum>
-  <w:abstractNum w:abstractNumId="14">
+  <w:abstractNum w:abstractNumId="14" w15:restartNumberingAfterBreak="0">
     <w:nsid w:val="71C72B29"/>
     <w:multiLevelType w:val="hybridMultilevel"/>
     <w:tmpl w:val="EC8C63E0"/>
@@ -3812,7 +3641,6 @@
   <w:style w:type="character" w:default="1" w:styleId="Fontepargpadro">
     <w:name w:val="Default Paragraph Font"/>
     <w:uiPriority w:val="1"/>
-    <w:semiHidden/>
     <w:unhideWhenUsed/>
   </w:style>
   <w:style w:type="table" w:default="1" w:styleId="Tabelanormal">
@@ -4386,7 +4214,7 @@
 </file>
 
 <file path=customXml/itemProps1.xml><?xml version="1.0" encoding="utf-8"?>
-<ds:datastoreItem xmlns:ds="http://schemas.openxmlformats.org/officeDocument/2006/customXml" ds:itemID="{E67CA6F1-4D4E-4C8D-AEC4-F329528600C0}">
+<ds:datastoreItem xmlns:ds="http://schemas.openxmlformats.org/officeDocument/2006/customXml" ds:itemID="{E56CAA43-3049-4D68-9E3D-C04588A0CFD3}">
   <ds:schemaRefs>
     <ds:schemaRef ds:uri="http://schemas.openxmlformats.org/officeDocument/2006/bibliography"/>
   </ds:schemaRefs>

</xml_diff>